<commit_message>
Aufgabe 2 (Binäruhr) - Übungsblatt 5
</commit_message>
<xml_diff>
--- a/Arbeitsjournale/Pascal/Übungsblatt 5/Übungsblatt 5.docx
+++ b/Arbeitsjournale/Pascal/Übungsblatt 5/Übungsblatt 5.docx
@@ -391,6 +391,571 @@
         </w:drawing>
       </w:r>
     </w:p>
+    <w:p/>
+    <w:p>
+      <w:pPr>
+        <w:pStyle w:val="berschrift1"/>
+      </w:pPr>
+      <w:r>
+        <w:t>Aufgabe 2: Binäruhr</w:t>
+      </w:r>
+    </w:p>
+    <w:p>
+      <w:pPr>
+        <w:pStyle w:val="berschrift3"/>
+      </w:pPr>
+      <w:r>
+        <w:t xml:space="preserve">Notizen zum </w:t>
+      </w:r>
+      <w:r>
+        <w:t>SN74HC595N</w:t>
+      </w:r>
+      <w:r>
+        <w:t xml:space="preserve"> Schieberegister/ Shift register</w:t>
+      </w:r>
+    </w:p>
+    <w:p>
+      <w:pPr>
+        <w:pStyle w:val="Listenabsatz"/>
+        <w:numPr>
+          <w:ilvl w:val="0"/>
+          <w:numId w:val="12"/>
+        </w:numPr>
+      </w:pPr>
+      <w:r>
+        <w:t xml:space="preserve">Datenblatt: </w:t>
+      </w:r>
+      <w:hyperlink r:id="rId9" w:history="1">
+        <w:r>
+          <w:rPr>
+            <w:rStyle w:val="Hyperlink"/>
+          </w:rPr>
+          <w:t>https://www.ti.com/lit/ds/scls041i/scls041i.pdf?ts=1616863656747</w:t>
+        </w:r>
+      </w:hyperlink>
+      <w:r>
+        <w:t xml:space="preserve"> </w:t>
+      </w:r>
+    </w:p>
+    <w:p>
+      <w:pPr>
+        <w:pStyle w:val="Listenabsatz"/>
+        <w:numPr>
+          <w:ilvl w:val="0"/>
+          <w:numId w:val="10"/>
+        </w:numPr>
+      </w:pPr>
+      <w:r>
+        <w:t xml:space="preserve">Schöne Erklärung: </w:t>
+      </w:r>
+      <w:hyperlink r:id="rId10" w:history="1">
+        <w:r>
+          <w:rPr>
+            <w:rStyle w:val="Hyperlink"/>
+          </w:rPr>
+          <w:t>https://www.youtube.com/watch?v=hUZCrba93pU</w:t>
+        </w:r>
+      </w:hyperlink>
+      <w:r>
+        <w:t xml:space="preserve"> </w:t>
+      </w:r>
+    </w:p>
+    <w:p>
+      <w:pPr>
+        <w:pStyle w:val="Listenabsatz"/>
+        <w:numPr>
+          <w:ilvl w:val="0"/>
+          <w:numId w:val="6"/>
+        </w:numPr>
+      </w:pPr>
+      <w:r>
+        <w:t>kann man sich wie einen kleinen Zwischenspeicher vorstellen. Man schreibt zuerst Bit für Bit in ein Schieberegister (8 bit maximal</w:t>
+      </w:r>
+      <w:r>
+        <w:t>, bit heißt HIGH oder LOW value</w:t>
+      </w:r>
+      <w:r>
+        <w:t>), ohne dass diese gleich für die Ausgänge sichtbar sind. Man kann dann alle Bits auf ei</w:t>
+      </w:r>
+      <w:r>
+        <w:t>nen Schlag an die Ausgangspins übertragen.</w:t>
+      </w:r>
+    </w:p>
+    <w:p>
+      <w:pPr>
+        <w:pStyle w:val="Listenabsatz"/>
+        <w:numPr>
+          <w:ilvl w:val="0"/>
+          <w:numId w:val="6"/>
+        </w:numPr>
+      </w:pPr>
+      <w:r>
+        <w:t>Nützlich, da man zusätzliche Ein- und Ausgänge zu einem Mikrocontroller hinzufügen kann (ohne alle PINS des Mikrocontrollers zu belegen)</w:t>
+      </w:r>
+    </w:p>
+    <w:p>
+      <w:pPr>
+        <w:pStyle w:val="Listenabsatz"/>
+        <w:numPr>
+          <w:ilvl w:val="0"/>
+          <w:numId w:val="6"/>
+        </w:numPr>
+      </w:pPr>
+      <w:r>
+        <w:t>Pins:</w:t>
+      </w:r>
+    </w:p>
+    <w:p>
+      <w:pPr>
+        <w:pStyle w:val="Listenabsatz"/>
+        <w:numPr>
+          <w:ilvl w:val="0"/>
+          <w:numId w:val="5"/>
+        </w:numPr>
+      </w:pPr>
+      <w:r>
+        <w:t>Q</w:t>
+      </w:r>
+      <w:r>
+        <w:rPr>
+          <w:vertAlign w:val="subscript"/>
+        </w:rPr>
+        <w:t>A</w:t>
+      </w:r>
+      <w:r>
+        <w:t xml:space="preserve"> – Q</w:t>
+      </w:r>
+      <w:r>
+        <w:rPr>
+          <w:vertAlign w:val="subscript"/>
+        </w:rPr>
+        <w:t>H</w:t>
+      </w:r>
+      <w:r>
+        <w:t>: Ausgangspins</w:t>
+      </w:r>
+    </w:p>
+    <w:p>
+      <w:pPr>
+        <w:pStyle w:val="Listenabsatz"/>
+        <w:numPr>
+          <w:ilvl w:val="0"/>
+          <w:numId w:val="5"/>
+        </w:numPr>
+      </w:pPr>
+      <w:r>
+        <w:t>Q</w:t>
+      </w:r>
+      <w:r>
+        <w:rPr>
+          <w:vertAlign w:val="subscript"/>
+        </w:rPr>
+        <w:t>H‘</w:t>
+      </w:r>
+      <w:r>
+        <w:t>: serieller Ausgang, also quasi das Überlauf-bit; dieses könnte man wiederum an</w:t>
+      </w:r>
+      <w:r>
+        <w:t xml:space="preserve"> den Datenpin eines weiteren</w:t>
+      </w:r>
+      <w:r>
+        <w:t xml:space="preserve"> Shift register</w:t>
+      </w:r>
+      <w:r>
+        <w:t>s</w:t>
+      </w:r>
+      <w:r>
+        <w:t xml:space="preserve"> weitergeben usw. </w:t>
+      </w:r>
+    </w:p>
+    <w:p>
+      <w:pPr>
+        <w:pStyle w:val="Listenabsatz"/>
+        <w:numPr>
+          <w:ilvl w:val="0"/>
+          <w:numId w:val="5"/>
+        </w:numPr>
+      </w:pPr>
+      <w:r>
+        <w:t>SER: Datenpin/ serieller Eingang, an dem die eigentlichen Daten an das Schieberegister geschickt werden</w:t>
+      </w:r>
+    </w:p>
+    <w:p>
+      <w:pPr>
+        <w:pStyle w:val="Listenabsatz"/>
+        <w:numPr>
+          <w:ilvl w:val="0"/>
+          <w:numId w:val="5"/>
+        </w:numPr>
+      </w:pPr>
+      <w:r>
+        <w:rPr>
+          <w:noProof/>
+        </w:rPr>
+        <w:drawing>
+          <wp:anchor distT="0" distB="0" distL="114300" distR="114300" simplePos="0" relativeHeight="251661312" behindDoc="1" locked="0" layoutInCell="1" allowOverlap="1" wp14:anchorId="16A32B0B" wp14:editId="268A3889">
+            <wp:simplePos x="0" y="0"/>
+            <wp:positionH relativeFrom="column">
+              <wp:posOffset>3850005</wp:posOffset>
+            </wp:positionH>
+            <wp:positionV relativeFrom="paragraph">
+              <wp:posOffset>297815</wp:posOffset>
+            </wp:positionV>
+            <wp:extent cx="1082744" cy="1098550"/>
+            <wp:effectExtent l="0" t="0" r="3175" b="6350"/>
+            <wp:wrapNone/>
+            <wp:docPr id="5" name="Grafik 5"/>
+            <wp:cNvGraphicFramePr>
+              <a:graphicFrameLocks xmlns:a="http://schemas.openxmlformats.org/drawingml/2006/main" noChangeAspect="1"/>
+            </wp:cNvGraphicFramePr>
+            <a:graphic xmlns:a="http://schemas.openxmlformats.org/drawingml/2006/main">
+              <a:graphicData uri="http://schemas.openxmlformats.org/drawingml/2006/picture">
+                <pic:pic xmlns:pic="http://schemas.openxmlformats.org/drawingml/2006/picture">
+                  <pic:nvPicPr>
+                    <pic:cNvPr id="1" name=""/>
+                    <pic:cNvPicPr/>
+                  </pic:nvPicPr>
+                  <pic:blipFill>
+                    <a:blip r:embed="rId11" cstate="print">
+                      <a:extLst>
+                        <a:ext uri="{28A0092B-C50C-407E-A947-70E740481C1C}">
+                          <a14:useLocalDpi xmlns:a14="http://schemas.microsoft.com/office/drawing/2010/main" val="0"/>
+                        </a:ext>
+                      </a:extLst>
+                    </a:blip>
+                    <a:stretch>
+                      <a:fillRect/>
+                    </a:stretch>
+                  </pic:blipFill>
+                  <pic:spPr>
+                    <a:xfrm>
+                      <a:off x="0" y="0"/>
+                      <a:ext cx="1082744" cy="1098550"/>
+                    </a:xfrm>
+                    <a:prstGeom prst="rect">
+                      <a:avLst/>
+                    </a:prstGeom>
+                  </pic:spPr>
+                </pic:pic>
+              </a:graphicData>
+            </a:graphic>
+          </wp:anchor>
+        </w:drawing>
+      </w:r>
+      <w:r>
+        <w:t>OE: Output Enable</w:t>
+      </w:r>
+      <w:r>
+        <w:t xml:space="preserve">; sorgt dafür, das die Ausgänge (QA-QH) auch aktiviert sind </w:t>
+      </w:r>
+      <w:r>
+        <w:sym w:font="Wingdings" w:char="F0E0"/>
+      </w:r>
+      <w:r>
+        <w:t xml:space="preserve"> muss mit GND verbunden sein, da LOW active</w:t>
+      </w:r>
+    </w:p>
+    <w:p>
+      <w:pPr>
+        <w:pStyle w:val="Listenabsatz"/>
+      </w:pPr>
+      <w:r>
+        <w:t>(der Strich über dem OE bedeutet, dass es LOW aktiv ist)</w:t>
+      </w:r>
+    </w:p>
+    <w:p>
+      <w:pPr>
+        <w:pStyle w:val="Listenabsatz"/>
+        <w:numPr>
+          <w:ilvl w:val="0"/>
+          <w:numId w:val="5"/>
+        </w:numPr>
+      </w:pPr>
+      <w:r>
+        <w:lastRenderedPageBreak/>
+        <w:t>SRCLK: Shift-clock Pin</w:t>
+      </w:r>
+      <w:r>
+        <w:t>; Sorgt dafür, dass die Daten vom Datenpin in das Register geladen werden; beim Wechseln von LOW zu HIGH an diesem Pin wird das aktuelle Bit aus dem Datenstrom in das Register geladen.</w:t>
+      </w:r>
+    </w:p>
+    <w:p>
+      <w:pPr>
+        <w:pStyle w:val="Listenabsatz"/>
+        <w:numPr>
+          <w:ilvl w:val="0"/>
+          <w:numId w:val="5"/>
+        </w:numPr>
+      </w:pPr>
+      <w:r>
+        <w:t>RCLK: Store-clock Pin</w:t>
+      </w:r>
+      <w:r>
+        <w:t>; sorgt dafür, dass die 8 bit aus dem Register an die Ausgabepins geschickt werden</w:t>
+      </w:r>
+      <w:r>
+        <w:t xml:space="preserve"> (beim Wechs</w:t>
+      </w:r>
+      <w:r>
+        <w:t>el von LOW zu HIGH</w:t>
+      </w:r>
+      <w:r>
+        <w:t>)</w:t>
+      </w:r>
+    </w:p>
+    <w:p>
+      <w:pPr>
+        <w:pStyle w:val="Listenabsatz"/>
+        <w:numPr>
+          <w:ilvl w:val="0"/>
+          <w:numId w:val="5"/>
+        </w:numPr>
+      </w:pPr>
+      <w:r>
+        <w:t>SRCLR: Master Reset (</w:t>
+      </w:r>
+      <w:r>
+        <w:t>LOW</w:t>
+      </w:r>
+      <w:r>
+        <w:t xml:space="preserve"> aktiv)</w:t>
+      </w:r>
+      <w:r>
+        <w:t xml:space="preserve">: Resettet das Bauteil bei LOW </w:t>
+      </w:r>
+      <w:r>
+        <w:sym w:font="Wingdings" w:char="F0E0"/>
+      </w:r>
+      <w:r>
+        <w:t xml:space="preserve"> wollen wir nicht unbedingt, deswegen mit Vcc verbinden und nicht GND</w:t>
+      </w:r>
+    </w:p>
+    <w:p>
+      <w:pPr>
+        <w:pStyle w:val="Listenabsatz"/>
+        <w:numPr>
+          <w:ilvl w:val="0"/>
+          <w:numId w:val="14"/>
+        </w:numPr>
+      </w:pPr>
+      <w:r>
+        <w:t>Die drei Pins SER, RCLK und SRCLK werden mit dem Arduino verbunden.</w:t>
+      </w:r>
+      <w:r>
+        <w:t xml:space="preserve"> SER liefert die Daten, SRCLK lädt diese in das Register, RCLK schickt die Daten des Registers an die Ausgabepins</w:t>
+      </w:r>
+    </w:p>
+    <w:p>
+      <w:r>
+        <w:rPr>
+          <w:noProof/>
+        </w:rPr>
+        <w:drawing>
+          <wp:inline distT="0" distB="0" distL="0" distR="0" wp14:anchorId="6FDE460C" wp14:editId="79BBEC7C">
+            <wp:extent cx="5760720" cy="2026285"/>
+            <wp:effectExtent l="0" t="0" r="0" b="0"/>
+            <wp:docPr id="6" name="Grafik 6"/>
+            <wp:cNvGraphicFramePr>
+              <a:graphicFrameLocks xmlns:a="http://schemas.openxmlformats.org/drawingml/2006/main" noChangeAspect="1"/>
+            </wp:cNvGraphicFramePr>
+            <a:graphic xmlns:a="http://schemas.openxmlformats.org/drawingml/2006/main">
+              <a:graphicData uri="http://schemas.openxmlformats.org/drawingml/2006/picture">
+                <pic:pic xmlns:pic="http://schemas.openxmlformats.org/drawingml/2006/picture">
+                  <pic:nvPicPr>
+                    <pic:cNvPr id="1" name=""/>
+                    <pic:cNvPicPr/>
+                  </pic:nvPicPr>
+                  <pic:blipFill>
+                    <a:blip r:embed="rId12"/>
+                    <a:stretch>
+                      <a:fillRect/>
+                    </a:stretch>
+                  </pic:blipFill>
+                  <pic:spPr>
+                    <a:xfrm>
+                      <a:off x="0" y="0"/>
+                      <a:ext cx="5760720" cy="2026285"/>
+                    </a:xfrm>
+                    <a:prstGeom prst="rect">
+                      <a:avLst/>
+                    </a:prstGeom>
+                  </pic:spPr>
+                </pic:pic>
+              </a:graphicData>
+            </a:graphic>
+          </wp:inline>
+        </w:drawing>
+      </w:r>
+    </w:p>
+    <w:p>
+      <w:r>
+        <w:rPr>
+          <w:noProof/>
+        </w:rPr>
+        <w:drawing>
+          <wp:inline distT="0" distB="0" distL="0" distR="0" wp14:anchorId="2DBDCBA5" wp14:editId="14177B3A">
+            <wp:extent cx="1737119" cy="4063592"/>
+            <wp:effectExtent l="0" t="1270" r="0" b="0"/>
+            <wp:docPr id="7" name="Grafik 7"/>
+            <wp:cNvGraphicFramePr>
+              <a:graphicFrameLocks xmlns:a="http://schemas.openxmlformats.org/drawingml/2006/main" noChangeAspect="1"/>
+            </wp:cNvGraphicFramePr>
+            <a:graphic xmlns:a="http://schemas.openxmlformats.org/drawingml/2006/main">
+              <a:graphicData uri="http://schemas.openxmlformats.org/drawingml/2006/picture">
+                <pic:pic xmlns:pic="http://schemas.openxmlformats.org/drawingml/2006/picture">
+                  <pic:nvPicPr>
+                    <pic:cNvPr id="0" name="Picture 1"/>
+                    <pic:cNvPicPr>
+                      <a:picLocks noChangeAspect="1" noChangeArrowheads="1"/>
+                    </pic:cNvPicPr>
+                  </pic:nvPicPr>
+                  <pic:blipFill rotWithShape="1">
+                    <a:blip r:embed="rId13" cstate="print">
+                      <a:extLst>
+                        <a:ext uri="{28A0092B-C50C-407E-A947-70E740481C1C}">
+                          <a14:useLocalDpi xmlns:a14="http://schemas.microsoft.com/office/drawing/2010/main" val="0"/>
+                        </a:ext>
+                      </a:extLst>
+                    </a:blip>
+                    <a:srcRect l="22255" t="-36" r="20770" b="36"/>
+                    <a:stretch/>
+                  </pic:blipFill>
+                  <pic:spPr bwMode="auto">
+                    <a:xfrm rot="16200000">
+                      <a:off x="0" y="0"/>
+                      <a:ext cx="1768113" cy="4136095"/>
+                    </a:xfrm>
+                    <a:prstGeom prst="rect">
+                      <a:avLst/>
+                    </a:prstGeom>
+                    <a:noFill/>
+                    <a:ln>
+                      <a:noFill/>
+                    </a:ln>
+                    <a:extLst>
+                      <a:ext uri="{53640926-AAD7-44D8-BBD7-CCE9431645EC}">
+                        <a14:shadowObscured xmlns:a14="http://schemas.microsoft.com/office/drawing/2010/main"/>
+                      </a:ext>
+                    </a:extLst>
+                  </pic:spPr>
+                </pic:pic>
+              </a:graphicData>
+            </a:graphic>
+          </wp:inline>
+        </w:drawing>
+      </w:r>
+    </w:p>
+    <w:p>
+      <w:pPr>
+        <w:pStyle w:val="Listenabsatz"/>
+        <w:numPr>
+          <w:ilvl w:val="0"/>
+          <w:numId w:val="5"/>
+        </w:numPr>
+      </w:pPr>
+      <w:r>
+        <w:t xml:space="preserve">Weiße Drähte: </w:t>
+      </w:r>
+      <w:r>
+        <w:t xml:space="preserve">Verbindungen zwischen Ausgangspins (QA-QH) des Shift Registers und den LEDs </w:t>
+      </w:r>
+    </w:p>
+    <w:p>
+      <w:pPr>
+        <w:pStyle w:val="Listenabsatz"/>
+        <w:numPr>
+          <w:ilvl w:val="0"/>
+          <w:numId w:val="5"/>
+        </w:numPr>
+      </w:pPr>
+      <w:r>
+        <w:t>Gelber Draht: serieller Eingang des Shift Registers, verbunden mit Pin 2 des Arduino</w:t>
+      </w:r>
+    </w:p>
+    <w:p>
+      <w:pPr>
+        <w:pStyle w:val="Listenabsatz"/>
+        <w:numPr>
+          <w:ilvl w:val="0"/>
+          <w:numId w:val="5"/>
+        </w:numPr>
+      </w:pPr>
+      <w:r>
+        <w:t>Grüner Draht: Verbindung zwischen Store-clock Pin und Pin 4 des Arduino</w:t>
+      </w:r>
+    </w:p>
+    <w:p>
+      <w:pPr>
+        <w:pStyle w:val="Listenabsatz"/>
+        <w:numPr>
+          <w:ilvl w:val="0"/>
+          <w:numId w:val="5"/>
+        </w:numPr>
+      </w:pPr>
+      <w:r>
+        <w:t>Rosa Draht: Verbindung zwischen Shift-clock Pin und und Pin 7 des Arduino</w:t>
+      </w:r>
+    </w:p>
+    <w:p>
+      <w:pPr>
+        <w:pStyle w:val="berschrift3"/>
+      </w:pPr>
+      <w:r>
+        <w:t>Notizen zum Code</w:t>
+      </w:r>
+    </w:p>
+    <w:p>
+      <w:pPr>
+        <w:pStyle w:val="Listenabsatz"/>
+        <w:numPr>
+          <w:ilvl w:val="0"/>
+          <w:numId w:val="17"/>
+        </w:numPr>
+      </w:pPr>
+      <w:r>
+        <w:t>Mit der shiftOut(dataPin, clockPin, bitOrder, value) Methode kann ein byte auf einmal ausgegeben werden</w:t>
+      </w:r>
+      <w:r>
+        <w:t xml:space="preserve"> (kann aber auch manuell implementiert werden)</w:t>
+      </w:r>
+    </w:p>
+    <w:p>
+      <w:pPr>
+        <w:pStyle w:val="Listenabsatz"/>
+        <w:numPr>
+          <w:ilvl w:val="0"/>
+          <w:numId w:val="5"/>
+        </w:numPr>
+      </w:pPr>
+      <w:r>
+        <w:t>clockPin = shift-clock Pin</w:t>
+      </w:r>
+    </w:p>
+    <w:p>
+      <w:pPr>
+        <w:pStyle w:val="Listenabsatz"/>
+        <w:numPr>
+          <w:ilvl w:val="0"/>
+          <w:numId w:val="5"/>
+        </w:numPr>
+      </w:pPr>
+      <w:r>
+        <w:t>bitOrder: LSBFIRST oder MSBFIRST</w:t>
+      </w:r>
+    </w:p>
+    <w:p>
+      <w:pPr>
+        <w:pStyle w:val="Listenabsatz"/>
+        <w:numPr>
+          <w:ilvl w:val="0"/>
+          <w:numId w:val="16"/>
+        </w:numPr>
+      </w:pPr>
+      <w:r>
+        <w:t>da durch die delay() Methode der gesamte Code für eine bestimmte Zeit angehalten wird, habe ich mich für einen simplen Timer entschieden, um das Programm nicht zu blockieren</w:t>
+      </w:r>
+    </w:p>
+    <w:p/>
     <w:sectPr>
       <w:pgSz w:w="11906" w:h="16838"/>
       <w:pgMar w:top="1417" w:right="1417" w:bottom="1134" w:left="1417" w:header="708" w:footer="708" w:gutter="0"/>
@@ -404,6 +969,683 @@
 <file path=word/numbering.xml><?xml version="1.0" encoding="utf-8"?>
 <w:numbering xmlns:wpc="http://schemas.microsoft.com/office/word/2010/wordprocessingCanvas" xmlns:cx="http://schemas.microsoft.com/office/drawing/2014/chartex" xmlns:cx1="http://schemas.microsoft.com/office/drawing/2015/9/8/chartex" xmlns:cx2="http://schemas.microsoft.com/office/drawing/2015/10/21/chartex" xmlns:cx3="http://schemas.microsoft.com/office/drawing/2016/5/9/chartex" xmlns:cx4="http://schemas.microsoft.com/office/drawing/2016/5/10/chartex" xmlns:cx5="http://schemas.microsoft.com/office/drawing/2016/5/11/chartex" xmlns:cx6="http://schemas.microsoft.com/office/drawing/2016/5/12/chartex" xmlns:cx7="http://schemas.microsoft.com/office/drawing/2016/5/13/chartex" xmlns:cx8="http://schemas.microsoft.com/office/drawing/2016/5/14/chartex" xmlns:mc="http://schemas.openxmlformats.org/markup-compatibility/2006" xmlns:aink="http://schemas.microsoft.com/office/drawing/2016/ink" xmlns:am3d="http://schemas.microsoft.com/office/drawing/2017/model3d" xmlns:o="urn:schemas-microsoft-com:office:office" xmlns:r="http://schemas.openxmlformats.org/officeDocument/2006/relationships" xmlns:m="http://schemas.openxmlformats.org/officeDocument/2006/math" xmlns:v="urn:schemas-microsoft-com:vml" xmlns:wp14="http://schemas.microsoft.com/office/word/2010/wordprocessingDrawing" xmlns:wp="http://schemas.openxmlformats.org/drawingml/2006/wordprocessingDrawing" xmlns:w10="urn:schemas-microsoft-com:office:word" xmlns:w="http://schemas.openxmlformats.org/wordprocessingml/2006/main" xmlns:w14="http://schemas.microsoft.com/office/word/2010/wordml" xmlns:w15="http://schemas.microsoft.com/office/word/2012/wordml" xmlns:w16cex="http://schemas.microsoft.com/office/word/2018/wordml/cex" xmlns:w16cid="http://schemas.microsoft.com/office/word/2016/wordml/cid" xmlns:w16="http://schemas.microsoft.com/office/word/2018/wordml" xmlns:w16se="http://schemas.microsoft.com/office/word/2015/wordml/symex" xmlns:wpg="http://schemas.microsoft.com/office/word/2010/wordprocessingGroup" xmlns:wpi="http://schemas.microsoft.com/office/word/2010/wordprocessingInk" xmlns:wne="http://schemas.microsoft.com/office/word/2006/wordml" xmlns:wps="http://schemas.microsoft.com/office/word/2010/wordprocessingShape" mc:Ignorable="w14 w15 w16se w16cid w16 w16cex wp14">
   <w:abstractNum w:abstractNumId="0" w15:restartNumberingAfterBreak="0">
+    <w:nsid w:val="064D55E5"/>
+    <w:multiLevelType w:val="hybridMultilevel"/>
+    <w:tmpl w:val="2C54DBA8"/>
+    <w:lvl w:ilvl="0" w:tplc="85B8865E">
+      <w:start w:val="2"/>
+      <w:numFmt w:val="bullet"/>
+      <w:lvlText w:val="-"/>
+      <w:lvlJc w:val="left"/>
+      <w:pPr>
+        <w:ind w:left="720" w:hanging="360"/>
+      </w:pPr>
+      <w:rPr>
+        <w:rFonts w:ascii="Calibri" w:eastAsiaTheme="minorHAnsi" w:hAnsi="Calibri" w:cs="Calibri" w:hint="default"/>
+      </w:rPr>
+    </w:lvl>
+    <w:lvl w:ilvl="1" w:tplc="04070003" w:tentative="1">
+      <w:start w:val="1"/>
+      <w:numFmt w:val="bullet"/>
+      <w:lvlText w:val="o"/>
+      <w:lvlJc w:val="left"/>
+      <w:pPr>
+        <w:ind w:left="1440" w:hanging="360"/>
+      </w:pPr>
+      <w:rPr>
+        <w:rFonts w:ascii="Courier New" w:hAnsi="Courier New" w:cs="Courier New" w:hint="default"/>
+      </w:rPr>
+    </w:lvl>
+    <w:lvl w:ilvl="2" w:tplc="04070005" w:tentative="1">
+      <w:start w:val="1"/>
+      <w:numFmt w:val="bullet"/>
+      <w:lvlText w:val=""/>
+      <w:lvlJc w:val="left"/>
+      <w:pPr>
+        <w:ind w:left="2160" w:hanging="360"/>
+      </w:pPr>
+      <w:rPr>
+        <w:rFonts w:ascii="Wingdings" w:hAnsi="Wingdings" w:hint="default"/>
+      </w:rPr>
+    </w:lvl>
+    <w:lvl w:ilvl="3" w:tplc="04070001" w:tentative="1">
+      <w:start w:val="1"/>
+      <w:numFmt w:val="bullet"/>
+      <w:lvlText w:val=""/>
+      <w:lvlJc w:val="left"/>
+      <w:pPr>
+        <w:ind w:left="2880" w:hanging="360"/>
+      </w:pPr>
+      <w:rPr>
+        <w:rFonts w:ascii="Symbol" w:hAnsi="Symbol" w:hint="default"/>
+      </w:rPr>
+    </w:lvl>
+    <w:lvl w:ilvl="4" w:tplc="04070003" w:tentative="1">
+      <w:start w:val="1"/>
+      <w:numFmt w:val="bullet"/>
+      <w:lvlText w:val="o"/>
+      <w:lvlJc w:val="left"/>
+      <w:pPr>
+        <w:ind w:left="3600" w:hanging="360"/>
+      </w:pPr>
+      <w:rPr>
+        <w:rFonts w:ascii="Courier New" w:hAnsi="Courier New" w:cs="Courier New" w:hint="default"/>
+      </w:rPr>
+    </w:lvl>
+    <w:lvl w:ilvl="5" w:tplc="04070005" w:tentative="1">
+      <w:start w:val="1"/>
+      <w:numFmt w:val="bullet"/>
+      <w:lvlText w:val=""/>
+      <w:lvlJc w:val="left"/>
+      <w:pPr>
+        <w:ind w:left="4320" w:hanging="360"/>
+      </w:pPr>
+      <w:rPr>
+        <w:rFonts w:ascii="Wingdings" w:hAnsi="Wingdings" w:hint="default"/>
+      </w:rPr>
+    </w:lvl>
+    <w:lvl w:ilvl="6" w:tplc="04070001" w:tentative="1">
+      <w:start w:val="1"/>
+      <w:numFmt w:val="bullet"/>
+      <w:lvlText w:val=""/>
+      <w:lvlJc w:val="left"/>
+      <w:pPr>
+        <w:ind w:left="5040" w:hanging="360"/>
+      </w:pPr>
+      <w:rPr>
+        <w:rFonts w:ascii="Symbol" w:hAnsi="Symbol" w:hint="default"/>
+      </w:rPr>
+    </w:lvl>
+    <w:lvl w:ilvl="7" w:tplc="04070003" w:tentative="1">
+      <w:start w:val="1"/>
+      <w:numFmt w:val="bullet"/>
+      <w:lvlText w:val="o"/>
+      <w:lvlJc w:val="left"/>
+      <w:pPr>
+        <w:ind w:left="5760" w:hanging="360"/>
+      </w:pPr>
+      <w:rPr>
+        <w:rFonts w:ascii="Courier New" w:hAnsi="Courier New" w:cs="Courier New" w:hint="default"/>
+      </w:rPr>
+    </w:lvl>
+    <w:lvl w:ilvl="8" w:tplc="04070005" w:tentative="1">
+      <w:start w:val="1"/>
+      <w:numFmt w:val="bullet"/>
+      <w:lvlText w:val=""/>
+      <w:lvlJc w:val="left"/>
+      <w:pPr>
+        <w:ind w:left="6480" w:hanging="360"/>
+      </w:pPr>
+      <w:rPr>
+        <w:rFonts w:ascii="Wingdings" w:hAnsi="Wingdings" w:hint="default"/>
+      </w:rPr>
+    </w:lvl>
+  </w:abstractNum>
+  <w:abstractNum w:abstractNumId="1" w15:restartNumberingAfterBreak="0">
+    <w:nsid w:val="084F75A2"/>
+    <w:multiLevelType w:val="hybridMultilevel"/>
+    <w:tmpl w:val="02C0CBE0"/>
+    <w:lvl w:ilvl="0" w:tplc="F5F411FA">
+      <w:start w:val="2"/>
+      <w:numFmt w:val="bullet"/>
+      <w:lvlText w:val="-"/>
+      <w:lvlJc w:val="left"/>
+      <w:pPr>
+        <w:ind w:left="1080" w:hanging="360"/>
+      </w:pPr>
+      <w:rPr>
+        <w:rFonts w:ascii="Calibri" w:eastAsiaTheme="minorHAnsi" w:hAnsi="Calibri" w:cs="Calibri" w:hint="default"/>
+      </w:rPr>
+    </w:lvl>
+    <w:lvl w:ilvl="1" w:tplc="04070003" w:tentative="1">
+      <w:start w:val="1"/>
+      <w:numFmt w:val="bullet"/>
+      <w:lvlText w:val="o"/>
+      <w:lvlJc w:val="left"/>
+      <w:pPr>
+        <w:ind w:left="1800" w:hanging="360"/>
+      </w:pPr>
+      <w:rPr>
+        <w:rFonts w:ascii="Courier New" w:hAnsi="Courier New" w:cs="Courier New" w:hint="default"/>
+      </w:rPr>
+    </w:lvl>
+    <w:lvl w:ilvl="2" w:tplc="04070005" w:tentative="1">
+      <w:start w:val="1"/>
+      <w:numFmt w:val="bullet"/>
+      <w:lvlText w:val=""/>
+      <w:lvlJc w:val="left"/>
+      <w:pPr>
+        <w:ind w:left="2520" w:hanging="360"/>
+      </w:pPr>
+      <w:rPr>
+        <w:rFonts w:ascii="Wingdings" w:hAnsi="Wingdings" w:hint="default"/>
+      </w:rPr>
+    </w:lvl>
+    <w:lvl w:ilvl="3" w:tplc="04070001" w:tentative="1">
+      <w:start w:val="1"/>
+      <w:numFmt w:val="bullet"/>
+      <w:lvlText w:val=""/>
+      <w:lvlJc w:val="left"/>
+      <w:pPr>
+        <w:ind w:left="3240" w:hanging="360"/>
+      </w:pPr>
+      <w:rPr>
+        <w:rFonts w:ascii="Symbol" w:hAnsi="Symbol" w:hint="default"/>
+      </w:rPr>
+    </w:lvl>
+    <w:lvl w:ilvl="4" w:tplc="04070003" w:tentative="1">
+      <w:start w:val="1"/>
+      <w:numFmt w:val="bullet"/>
+      <w:lvlText w:val="o"/>
+      <w:lvlJc w:val="left"/>
+      <w:pPr>
+        <w:ind w:left="3960" w:hanging="360"/>
+      </w:pPr>
+      <w:rPr>
+        <w:rFonts w:ascii="Courier New" w:hAnsi="Courier New" w:cs="Courier New" w:hint="default"/>
+      </w:rPr>
+    </w:lvl>
+    <w:lvl w:ilvl="5" w:tplc="04070005" w:tentative="1">
+      <w:start w:val="1"/>
+      <w:numFmt w:val="bullet"/>
+      <w:lvlText w:val=""/>
+      <w:lvlJc w:val="left"/>
+      <w:pPr>
+        <w:ind w:left="4680" w:hanging="360"/>
+      </w:pPr>
+      <w:rPr>
+        <w:rFonts w:ascii="Wingdings" w:hAnsi="Wingdings" w:hint="default"/>
+      </w:rPr>
+    </w:lvl>
+    <w:lvl w:ilvl="6" w:tplc="04070001" w:tentative="1">
+      <w:start w:val="1"/>
+      <w:numFmt w:val="bullet"/>
+      <w:lvlText w:val=""/>
+      <w:lvlJc w:val="left"/>
+      <w:pPr>
+        <w:ind w:left="5400" w:hanging="360"/>
+      </w:pPr>
+      <w:rPr>
+        <w:rFonts w:ascii="Symbol" w:hAnsi="Symbol" w:hint="default"/>
+      </w:rPr>
+    </w:lvl>
+    <w:lvl w:ilvl="7" w:tplc="04070003" w:tentative="1">
+      <w:start w:val="1"/>
+      <w:numFmt w:val="bullet"/>
+      <w:lvlText w:val="o"/>
+      <w:lvlJc w:val="left"/>
+      <w:pPr>
+        <w:ind w:left="6120" w:hanging="360"/>
+      </w:pPr>
+      <w:rPr>
+        <w:rFonts w:ascii="Courier New" w:hAnsi="Courier New" w:cs="Courier New" w:hint="default"/>
+      </w:rPr>
+    </w:lvl>
+    <w:lvl w:ilvl="8" w:tplc="04070005" w:tentative="1">
+      <w:start w:val="1"/>
+      <w:numFmt w:val="bullet"/>
+      <w:lvlText w:val=""/>
+      <w:lvlJc w:val="left"/>
+      <w:pPr>
+        <w:ind w:left="6840" w:hanging="360"/>
+      </w:pPr>
+      <w:rPr>
+        <w:rFonts w:ascii="Wingdings" w:hAnsi="Wingdings" w:hint="default"/>
+      </w:rPr>
+    </w:lvl>
+  </w:abstractNum>
+  <w:abstractNum w:abstractNumId="2" w15:restartNumberingAfterBreak="0">
+    <w:nsid w:val="0957728A"/>
+    <w:multiLevelType w:val="hybridMultilevel"/>
+    <w:tmpl w:val="ADF64998"/>
+    <w:lvl w:ilvl="0" w:tplc="04070001">
+      <w:start w:val="1"/>
+      <w:numFmt w:val="bullet"/>
+      <w:lvlText w:val=""/>
+      <w:lvlJc w:val="left"/>
+      <w:pPr>
+        <w:ind w:left="720" w:hanging="360"/>
+      </w:pPr>
+      <w:rPr>
+        <w:rFonts w:ascii="Symbol" w:hAnsi="Symbol" w:hint="default"/>
+      </w:rPr>
+    </w:lvl>
+    <w:lvl w:ilvl="1" w:tplc="04070003" w:tentative="1">
+      <w:start w:val="1"/>
+      <w:numFmt w:val="bullet"/>
+      <w:lvlText w:val="o"/>
+      <w:lvlJc w:val="left"/>
+      <w:pPr>
+        <w:ind w:left="1440" w:hanging="360"/>
+      </w:pPr>
+      <w:rPr>
+        <w:rFonts w:ascii="Courier New" w:hAnsi="Courier New" w:cs="Courier New" w:hint="default"/>
+      </w:rPr>
+    </w:lvl>
+    <w:lvl w:ilvl="2" w:tplc="04070005" w:tentative="1">
+      <w:start w:val="1"/>
+      <w:numFmt w:val="bullet"/>
+      <w:lvlText w:val=""/>
+      <w:lvlJc w:val="left"/>
+      <w:pPr>
+        <w:ind w:left="2160" w:hanging="360"/>
+      </w:pPr>
+      <w:rPr>
+        <w:rFonts w:ascii="Wingdings" w:hAnsi="Wingdings" w:hint="default"/>
+      </w:rPr>
+    </w:lvl>
+    <w:lvl w:ilvl="3" w:tplc="04070001" w:tentative="1">
+      <w:start w:val="1"/>
+      <w:numFmt w:val="bullet"/>
+      <w:lvlText w:val=""/>
+      <w:lvlJc w:val="left"/>
+      <w:pPr>
+        <w:ind w:left="2880" w:hanging="360"/>
+      </w:pPr>
+      <w:rPr>
+        <w:rFonts w:ascii="Symbol" w:hAnsi="Symbol" w:hint="default"/>
+      </w:rPr>
+    </w:lvl>
+    <w:lvl w:ilvl="4" w:tplc="04070003" w:tentative="1">
+      <w:start w:val="1"/>
+      <w:numFmt w:val="bullet"/>
+      <w:lvlText w:val="o"/>
+      <w:lvlJc w:val="left"/>
+      <w:pPr>
+        <w:ind w:left="3600" w:hanging="360"/>
+      </w:pPr>
+      <w:rPr>
+        <w:rFonts w:ascii="Courier New" w:hAnsi="Courier New" w:cs="Courier New" w:hint="default"/>
+      </w:rPr>
+    </w:lvl>
+    <w:lvl w:ilvl="5" w:tplc="04070005" w:tentative="1">
+      <w:start w:val="1"/>
+      <w:numFmt w:val="bullet"/>
+      <w:lvlText w:val=""/>
+      <w:lvlJc w:val="left"/>
+      <w:pPr>
+        <w:ind w:left="4320" w:hanging="360"/>
+      </w:pPr>
+      <w:rPr>
+        <w:rFonts w:ascii="Wingdings" w:hAnsi="Wingdings" w:hint="default"/>
+      </w:rPr>
+    </w:lvl>
+    <w:lvl w:ilvl="6" w:tplc="04070001" w:tentative="1">
+      <w:start w:val="1"/>
+      <w:numFmt w:val="bullet"/>
+      <w:lvlText w:val=""/>
+      <w:lvlJc w:val="left"/>
+      <w:pPr>
+        <w:ind w:left="5040" w:hanging="360"/>
+      </w:pPr>
+      <w:rPr>
+        <w:rFonts w:ascii="Symbol" w:hAnsi="Symbol" w:hint="default"/>
+      </w:rPr>
+    </w:lvl>
+    <w:lvl w:ilvl="7" w:tplc="04070003" w:tentative="1">
+      <w:start w:val="1"/>
+      <w:numFmt w:val="bullet"/>
+      <w:lvlText w:val="o"/>
+      <w:lvlJc w:val="left"/>
+      <w:pPr>
+        <w:ind w:left="5760" w:hanging="360"/>
+      </w:pPr>
+      <w:rPr>
+        <w:rFonts w:ascii="Courier New" w:hAnsi="Courier New" w:cs="Courier New" w:hint="default"/>
+      </w:rPr>
+    </w:lvl>
+    <w:lvl w:ilvl="8" w:tplc="04070005" w:tentative="1">
+      <w:start w:val="1"/>
+      <w:numFmt w:val="bullet"/>
+      <w:lvlText w:val=""/>
+      <w:lvlJc w:val="left"/>
+      <w:pPr>
+        <w:ind w:left="6480" w:hanging="360"/>
+      </w:pPr>
+      <w:rPr>
+        <w:rFonts w:ascii="Wingdings" w:hAnsi="Wingdings" w:hint="default"/>
+      </w:rPr>
+    </w:lvl>
+  </w:abstractNum>
+  <w:abstractNum w:abstractNumId="3" w15:restartNumberingAfterBreak="0">
+    <w:nsid w:val="22874D81"/>
+    <w:multiLevelType w:val="hybridMultilevel"/>
+    <w:tmpl w:val="A85AF8F2"/>
+    <w:lvl w:ilvl="0" w:tplc="CCEE3A1C">
+      <w:numFmt w:val="bullet"/>
+      <w:lvlText w:val="-"/>
+      <w:lvlJc w:val="left"/>
+      <w:pPr>
+        <w:ind w:left="720" w:hanging="360"/>
+      </w:pPr>
+      <w:rPr>
+        <w:rFonts w:ascii="Calibri" w:eastAsiaTheme="minorHAnsi" w:hAnsi="Calibri" w:cs="Calibri" w:hint="default"/>
+      </w:rPr>
+    </w:lvl>
+    <w:lvl w:ilvl="1" w:tplc="04070003" w:tentative="1">
+      <w:start w:val="1"/>
+      <w:numFmt w:val="bullet"/>
+      <w:lvlText w:val="o"/>
+      <w:lvlJc w:val="left"/>
+      <w:pPr>
+        <w:ind w:left="1440" w:hanging="360"/>
+      </w:pPr>
+      <w:rPr>
+        <w:rFonts w:ascii="Courier New" w:hAnsi="Courier New" w:cs="Courier New" w:hint="default"/>
+      </w:rPr>
+    </w:lvl>
+    <w:lvl w:ilvl="2" w:tplc="04070005" w:tentative="1">
+      <w:start w:val="1"/>
+      <w:numFmt w:val="bullet"/>
+      <w:lvlText w:val=""/>
+      <w:lvlJc w:val="left"/>
+      <w:pPr>
+        <w:ind w:left="2160" w:hanging="360"/>
+      </w:pPr>
+      <w:rPr>
+        <w:rFonts w:ascii="Wingdings" w:hAnsi="Wingdings" w:hint="default"/>
+      </w:rPr>
+    </w:lvl>
+    <w:lvl w:ilvl="3" w:tplc="04070001" w:tentative="1">
+      <w:start w:val="1"/>
+      <w:numFmt w:val="bullet"/>
+      <w:lvlText w:val=""/>
+      <w:lvlJc w:val="left"/>
+      <w:pPr>
+        <w:ind w:left="2880" w:hanging="360"/>
+      </w:pPr>
+      <w:rPr>
+        <w:rFonts w:ascii="Symbol" w:hAnsi="Symbol" w:hint="default"/>
+      </w:rPr>
+    </w:lvl>
+    <w:lvl w:ilvl="4" w:tplc="04070003" w:tentative="1">
+      <w:start w:val="1"/>
+      <w:numFmt w:val="bullet"/>
+      <w:lvlText w:val="o"/>
+      <w:lvlJc w:val="left"/>
+      <w:pPr>
+        <w:ind w:left="3600" w:hanging="360"/>
+      </w:pPr>
+      <w:rPr>
+        <w:rFonts w:ascii="Courier New" w:hAnsi="Courier New" w:cs="Courier New" w:hint="default"/>
+      </w:rPr>
+    </w:lvl>
+    <w:lvl w:ilvl="5" w:tplc="04070005" w:tentative="1">
+      <w:start w:val="1"/>
+      <w:numFmt w:val="bullet"/>
+      <w:lvlText w:val=""/>
+      <w:lvlJc w:val="left"/>
+      <w:pPr>
+        <w:ind w:left="4320" w:hanging="360"/>
+      </w:pPr>
+      <w:rPr>
+        <w:rFonts w:ascii="Wingdings" w:hAnsi="Wingdings" w:hint="default"/>
+      </w:rPr>
+    </w:lvl>
+    <w:lvl w:ilvl="6" w:tplc="04070001" w:tentative="1">
+      <w:start w:val="1"/>
+      <w:numFmt w:val="bullet"/>
+      <w:lvlText w:val=""/>
+      <w:lvlJc w:val="left"/>
+      <w:pPr>
+        <w:ind w:left="5040" w:hanging="360"/>
+      </w:pPr>
+      <w:rPr>
+        <w:rFonts w:ascii="Symbol" w:hAnsi="Symbol" w:hint="default"/>
+      </w:rPr>
+    </w:lvl>
+    <w:lvl w:ilvl="7" w:tplc="04070003" w:tentative="1">
+      <w:start w:val="1"/>
+      <w:numFmt w:val="bullet"/>
+      <w:lvlText w:val="o"/>
+      <w:lvlJc w:val="left"/>
+      <w:pPr>
+        <w:ind w:left="5760" w:hanging="360"/>
+      </w:pPr>
+      <w:rPr>
+        <w:rFonts w:ascii="Courier New" w:hAnsi="Courier New" w:cs="Courier New" w:hint="default"/>
+      </w:rPr>
+    </w:lvl>
+    <w:lvl w:ilvl="8" w:tplc="04070005" w:tentative="1">
+      <w:start w:val="1"/>
+      <w:numFmt w:val="bullet"/>
+      <w:lvlText w:val=""/>
+      <w:lvlJc w:val="left"/>
+      <w:pPr>
+        <w:ind w:left="6480" w:hanging="360"/>
+      </w:pPr>
+      <w:rPr>
+        <w:rFonts w:ascii="Wingdings" w:hAnsi="Wingdings" w:hint="default"/>
+      </w:rPr>
+    </w:lvl>
+  </w:abstractNum>
+  <w:abstractNum w:abstractNumId="4" w15:restartNumberingAfterBreak="0">
+    <w:nsid w:val="31EC6DCD"/>
+    <w:multiLevelType w:val="hybridMultilevel"/>
+    <w:tmpl w:val="3CAE2A72"/>
+    <w:lvl w:ilvl="0" w:tplc="04070001">
+      <w:start w:val="1"/>
+      <w:numFmt w:val="bullet"/>
+      <w:lvlText w:val=""/>
+      <w:lvlJc w:val="left"/>
+      <w:pPr>
+        <w:ind w:left="720" w:hanging="360"/>
+      </w:pPr>
+      <w:rPr>
+        <w:rFonts w:ascii="Symbol" w:hAnsi="Symbol" w:hint="default"/>
+      </w:rPr>
+    </w:lvl>
+    <w:lvl w:ilvl="1" w:tplc="04070003" w:tentative="1">
+      <w:start w:val="1"/>
+      <w:numFmt w:val="bullet"/>
+      <w:lvlText w:val="o"/>
+      <w:lvlJc w:val="left"/>
+      <w:pPr>
+        <w:ind w:left="1440" w:hanging="360"/>
+      </w:pPr>
+      <w:rPr>
+        <w:rFonts w:ascii="Courier New" w:hAnsi="Courier New" w:cs="Courier New" w:hint="default"/>
+      </w:rPr>
+    </w:lvl>
+    <w:lvl w:ilvl="2" w:tplc="04070005" w:tentative="1">
+      <w:start w:val="1"/>
+      <w:numFmt w:val="bullet"/>
+      <w:lvlText w:val=""/>
+      <w:lvlJc w:val="left"/>
+      <w:pPr>
+        <w:ind w:left="2160" w:hanging="360"/>
+      </w:pPr>
+      <w:rPr>
+        <w:rFonts w:ascii="Wingdings" w:hAnsi="Wingdings" w:hint="default"/>
+      </w:rPr>
+    </w:lvl>
+    <w:lvl w:ilvl="3" w:tplc="04070001" w:tentative="1">
+      <w:start w:val="1"/>
+      <w:numFmt w:val="bullet"/>
+      <w:lvlText w:val=""/>
+      <w:lvlJc w:val="left"/>
+      <w:pPr>
+        <w:ind w:left="2880" w:hanging="360"/>
+      </w:pPr>
+      <w:rPr>
+        <w:rFonts w:ascii="Symbol" w:hAnsi="Symbol" w:hint="default"/>
+      </w:rPr>
+    </w:lvl>
+    <w:lvl w:ilvl="4" w:tplc="04070003" w:tentative="1">
+      <w:start w:val="1"/>
+      <w:numFmt w:val="bullet"/>
+      <w:lvlText w:val="o"/>
+      <w:lvlJc w:val="left"/>
+      <w:pPr>
+        <w:ind w:left="3600" w:hanging="360"/>
+      </w:pPr>
+      <w:rPr>
+        <w:rFonts w:ascii="Courier New" w:hAnsi="Courier New" w:cs="Courier New" w:hint="default"/>
+      </w:rPr>
+    </w:lvl>
+    <w:lvl w:ilvl="5" w:tplc="04070005" w:tentative="1">
+      <w:start w:val="1"/>
+      <w:numFmt w:val="bullet"/>
+      <w:lvlText w:val=""/>
+      <w:lvlJc w:val="left"/>
+      <w:pPr>
+        <w:ind w:left="4320" w:hanging="360"/>
+      </w:pPr>
+      <w:rPr>
+        <w:rFonts w:ascii="Wingdings" w:hAnsi="Wingdings" w:hint="default"/>
+      </w:rPr>
+    </w:lvl>
+    <w:lvl w:ilvl="6" w:tplc="04070001" w:tentative="1">
+      <w:start w:val="1"/>
+      <w:numFmt w:val="bullet"/>
+      <w:lvlText w:val=""/>
+      <w:lvlJc w:val="left"/>
+      <w:pPr>
+        <w:ind w:left="5040" w:hanging="360"/>
+      </w:pPr>
+      <w:rPr>
+        <w:rFonts w:ascii="Symbol" w:hAnsi="Symbol" w:hint="default"/>
+      </w:rPr>
+    </w:lvl>
+    <w:lvl w:ilvl="7" w:tplc="04070003" w:tentative="1">
+      <w:start w:val="1"/>
+      <w:numFmt w:val="bullet"/>
+      <w:lvlText w:val="o"/>
+      <w:lvlJc w:val="left"/>
+      <w:pPr>
+        <w:ind w:left="5760" w:hanging="360"/>
+      </w:pPr>
+      <w:rPr>
+        <w:rFonts w:ascii="Courier New" w:hAnsi="Courier New" w:cs="Courier New" w:hint="default"/>
+      </w:rPr>
+    </w:lvl>
+    <w:lvl w:ilvl="8" w:tplc="04070005" w:tentative="1">
+      <w:start w:val="1"/>
+      <w:numFmt w:val="bullet"/>
+      <w:lvlText w:val=""/>
+      <w:lvlJc w:val="left"/>
+      <w:pPr>
+        <w:ind w:left="6480" w:hanging="360"/>
+      </w:pPr>
+      <w:rPr>
+        <w:rFonts w:ascii="Wingdings" w:hAnsi="Wingdings" w:hint="default"/>
+      </w:rPr>
+    </w:lvl>
+  </w:abstractNum>
+  <w:abstractNum w:abstractNumId="5" w15:restartNumberingAfterBreak="0">
+    <w:nsid w:val="32E24878"/>
+    <w:multiLevelType w:val="hybridMultilevel"/>
+    <w:tmpl w:val="455AF23A"/>
+    <w:lvl w:ilvl="0" w:tplc="1234B0C6">
+      <w:start w:val="2"/>
+      <w:numFmt w:val="bullet"/>
+      <w:lvlText w:val="-"/>
+      <w:lvlJc w:val="left"/>
+      <w:pPr>
+        <w:ind w:left="720" w:hanging="360"/>
+      </w:pPr>
+      <w:rPr>
+        <w:rFonts w:ascii="Calibri" w:eastAsiaTheme="minorHAnsi" w:hAnsi="Calibri" w:cs="Calibri" w:hint="default"/>
+      </w:rPr>
+    </w:lvl>
+    <w:lvl w:ilvl="1" w:tplc="04070003" w:tentative="1">
+      <w:start w:val="1"/>
+      <w:numFmt w:val="bullet"/>
+      <w:lvlText w:val="o"/>
+      <w:lvlJc w:val="left"/>
+      <w:pPr>
+        <w:ind w:left="1440" w:hanging="360"/>
+      </w:pPr>
+      <w:rPr>
+        <w:rFonts w:ascii="Courier New" w:hAnsi="Courier New" w:cs="Courier New" w:hint="default"/>
+      </w:rPr>
+    </w:lvl>
+    <w:lvl w:ilvl="2" w:tplc="04070005" w:tentative="1">
+      <w:start w:val="1"/>
+      <w:numFmt w:val="bullet"/>
+      <w:lvlText w:val=""/>
+      <w:lvlJc w:val="left"/>
+      <w:pPr>
+        <w:ind w:left="2160" w:hanging="360"/>
+      </w:pPr>
+      <w:rPr>
+        <w:rFonts w:ascii="Wingdings" w:hAnsi="Wingdings" w:hint="default"/>
+      </w:rPr>
+    </w:lvl>
+    <w:lvl w:ilvl="3" w:tplc="04070001" w:tentative="1">
+      <w:start w:val="1"/>
+      <w:numFmt w:val="bullet"/>
+      <w:lvlText w:val=""/>
+      <w:lvlJc w:val="left"/>
+      <w:pPr>
+        <w:ind w:left="2880" w:hanging="360"/>
+      </w:pPr>
+      <w:rPr>
+        <w:rFonts w:ascii="Symbol" w:hAnsi="Symbol" w:hint="default"/>
+      </w:rPr>
+    </w:lvl>
+    <w:lvl w:ilvl="4" w:tplc="04070003" w:tentative="1">
+      <w:start w:val="1"/>
+      <w:numFmt w:val="bullet"/>
+      <w:lvlText w:val="o"/>
+      <w:lvlJc w:val="left"/>
+      <w:pPr>
+        <w:ind w:left="3600" w:hanging="360"/>
+      </w:pPr>
+      <w:rPr>
+        <w:rFonts w:ascii="Courier New" w:hAnsi="Courier New" w:cs="Courier New" w:hint="default"/>
+      </w:rPr>
+    </w:lvl>
+    <w:lvl w:ilvl="5" w:tplc="04070005" w:tentative="1">
+      <w:start w:val="1"/>
+      <w:numFmt w:val="bullet"/>
+      <w:lvlText w:val=""/>
+      <w:lvlJc w:val="left"/>
+      <w:pPr>
+        <w:ind w:left="4320" w:hanging="360"/>
+      </w:pPr>
+      <w:rPr>
+        <w:rFonts w:ascii="Wingdings" w:hAnsi="Wingdings" w:hint="default"/>
+      </w:rPr>
+    </w:lvl>
+    <w:lvl w:ilvl="6" w:tplc="04070001" w:tentative="1">
+      <w:start w:val="1"/>
+      <w:numFmt w:val="bullet"/>
+      <w:lvlText w:val=""/>
+      <w:lvlJc w:val="left"/>
+      <w:pPr>
+        <w:ind w:left="5040" w:hanging="360"/>
+      </w:pPr>
+      <w:rPr>
+        <w:rFonts w:ascii="Symbol" w:hAnsi="Symbol" w:hint="default"/>
+      </w:rPr>
+    </w:lvl>
+    <w:lvl w:ilvl="7" w:tplc="04070003" w:tentative="1">
+      <w:start w:val="1"/>
+      <w:numFmt w:val="bullet"/>
+      <w:lvlText w:val="o"/>
+      <w:lvlJc w:val="left"/>
+      <w:pPr>
+        <w:ind w:left="5760" w:hanging="360"/>
+      </w:pPr>
+      <w:rPr>
+        <w:rFonts w:ascii="Courier New" w:hAnsi="Courier New" w:cs="Courier New" w:hint="default"/>
+      </w:rPr>
+    </w:lvl>
+    <w:lvl w:ilvl="8" w:tplc="04070005" w:tentative="1">
+      <w:start w:val="1"/>
+      <w:numFmt w:val="bullet"/>
+      <w:lvlText w:val=""/>
+      <w:lvlJc w:val="left"/>
+      <w:pPr>
+        <w:ind w:left="6480" w:hanging="360"/>
+      </w:pPr>
+      <w:rPr>
+        <w:rFonts w:ascii="Wingdings" w:hAnsi="Wingdings" w:hint="default"/>
+      </w:rPr>
+    </w:lvl>
+  </w:abstractNum>
+  <w:abstractNum w:abstractNumId="6" w15:restartNumberingAfterBreak="0">
     <w:nsid w:val="33126B96"/>
     <w:multiLevelType w:val="multilevel"/>
     <w:tmpl w:val="2E9EC89E"/>
@@ -475,7 +1717,120 @@
       <w:lvlJc w:val="left"/>
     </w:lvl>
   </w:abstractNum>
-  <w:abstractNum w:abstractNumId="1" w15:restartNumberingAfterBreak="0">
+  <w:abstractNum w:abstractNumId="7" w15:restartNumberingAfterBreak="0">
+    <w:nsid w:val="3D1F116D"/>
+    <w:multiLevelType w:val="hybridMultilevel"/>
+    <w:tmpl w:val="60D06032"/>
+    <w:lvl w:ilvl="0" w:tplc="04070001">
+      <w:start w:val="1"/>
+      <w:numFmt w:val="bullet"/>
+      <w:lvlText w:val=""/>
+      <w:lvlJc w:val="left"/>
+      <w:pPr>
+        <w:ind w:left="720" w:hanging="360"/>
+      </w:pPr>
+      <w:rPr>
+        <w:rFonts w:ascii="Symbol" w:hAnsi="Symbol" w:hint="default"/>
+      </w:rPr>
+    </w:lvl>
+    <w:lvl w:ilvl="1" w:tplc="04070003" w:tentative="1">
+      <w:start w:val="1"/>
+      <w:numFmt w:val="bullet"/>
+      <w:lvlText w:val="o"/>
+      <w:lvlJc w:val="left"/>
+      <w:pPr>
+        <w:ind w:left="1440" w:hanging="360"/>
+      </w:pPr>
+      <w:rPr>
+        <w:rFonts w:ascii="Courier New" w:hAnsi="Courier New" w:cs="Courier New" w:hint="default"/>
+      </w:rPr>
+    </w:lvl>
+    <w:lvl w:ilvl="2" w:tplc="04070005" w:tentative="1">
+      <w:start w:val="1"/>
+      <w:numFmt w:val="bullet"/>
+      <w:lvlText w:val=""/>
+      <w:lvlJc w:val="left"/>
+      <w:pPr>
+        <w:ind w:left="2160" w:hanging="360"/>
+      </w:pPr>
+      <w:rPr>
+        <w:rFonts w:ascii="Wingdings" w:hAnsi="Wingdings" w:hint="default"/>
+      </w:rPr>
+    </w:lvl>
+    <w:lvl w:ilvl="3" w:tplc="04070001" w:tentative="1">
+      <w:start w:val="1"/>
+      <w:numFmt w:val="bullet"/>
+      <w:lvlText w:val=""/>
+      <w:lvlJc w:val="left"/>
+      <w:pPr>
+        <w:ind w:left="2880" w:hanging="360"/>
+      </w:pPr>
+      <w:rPr>
+        <w:rFonts w:ascii="Symbol" w:hAnsi="Symbol" w:hint="default"/>
+      </w:rPr>
+    </w:lvl>
+    <w:lvl w:ilvl="4" w:tplc="04070003" w:tentative="1">
+      <w:start w:val="1"/>
+      <w:numFmt w:val="bullet"/>
+      <w:lvlText w:val="o"/>
+      <w:lvlJc w:val="left"/>
+      <w:pPr>
+        <w:ind w:left="3600" w:hanging="360"/>
+      </w:pPr>
+      <w:rPr>
+        <w:rFonts w:ascii="Courier New" w:hAnsi="Courier New" w:cs="Courier New" w:hint="default"/>
+      </w:rPr>
+    </w:lvl>
+    <w:lvl w:ilvl="5" w:tplc="04070005" w:tentative="1">
+      <w:start w:val="1"/>
+      <w:numFmt w:val="bullet"/>
+      <w:lvlText w:val=""/>
+      <w:lvlJc w:val="left"/>
+      <w:pPr>
+        <w:ind w:left="4320" w:hanging="360"/>
+      </w:pPr>
+      <w:rPr>
+        <w:rFonts w:ascii="Wingdings" w:hAnsi="Wingdings" w:hint="default"/>
+      </w:rPr>
+    </w:lvl>
+    <w:lvl w:ilvl="6" w:tplc="04070001" w:tentative="1">
+      <w:start w:val="1"/>
+      <w:numFmt w:val="bullet"/>
+      <w:lvlText w:val=""/>
+      <w:lvlJc w:val="left"/>
+      <w:pPr>
+        <w:ind w:left="5040" w:hanging="360"/>
+      </w:pPr>
+      <w:rPr>
+        <w:rFonts w:ascii="Symbol" w:hAnsi="Symbol" w:hint="default"/>
+      </w:rPr>
+    </w:lvl>
+    <w:lvl w:ilvl="7" w:tplc="04070003" w:tentative="1">
+      <w:start w:val="1"/>
+      <w:numFmt w:val="bullet"/>
+      <w:lvlText w:val="o"/>
+      <w:lvlJc w:val="left"/>
+      <w:pPr>
+        <w:ind w:left="5760" w:hanging="360"/>
+      </w:pPr>
+      <w:rPr>
+        <w:rFonts w:ascii="Courier New" w:hAnsi="Courier New" w:cs="Courier New" w:hint="default"/>
+      </w:rPr>
+    </w:lvl>
+    <w:lvl w:ilvl="8" w:tplc="04070005" w:tentative="1">
+      <w:start w:val="1"/>
+      <w:numFmt w:val="bullet"/>
+      <w:lvlText w:val=""/>
+      <w:lvlJc w:val="left"/>
+      <w:pPr>
+        <w:ind w:left="6480" w:hanging="360"/>
+      </w:pPr>
+      <w:rPr>
+        <w:rFonts w:ascii="Wingdings" w:hAnsi="Wingdings" w:hint="default"/>
+      </w:rPr>
+    </w:lvl>
+  </w:abstractNum>
+  <w:abstractNum w:abstractNumId="8" w15:restartNumberingAfterBreak="0">
     <w:nsid w:val="3E2B3776"/>
     <w:multiLevelType w:val="hybridMultilevel"/>
     <w:tmpl w:val="E0DCF142"/>
@@ -587,7 +1942,346 @@
       </w:rPr>
     </w:lvl>
   </w:abstractNum>
-  <w:abstractNum w:abstractNumId="2" w15:restartNumberingAfterBreak="0">
+  <w:abstractNum w:abstractNumId="9" w15:restartNumberingAfterBreak="0">
+    <w:nsid w:val="3F0567B9"/>
+    <w:multiLevelType w:val="hybridMultilevel"/>
+    <w:tmpl w:val="A0DC9572"/>
+    <w:lvl w:ilvl="0" w:tplc="BCF209CE">
+      <w:start w:val="2"/>
+      <w:numFmt w:val="bullet"/>
+      <w:lvlText w:val="-"/>
+      <w:lvlJc w:val="left"/>
+      <w:pPr>
+        <w:ind w:left="720" w:hanging="360"/>
+      </w:pPr>
+      <w:rPr>
+        <w:rFonts w:ascii="Calibri" w:eastAsiaTheme="minorHAnsi" w:hAnsi="Calibri" w:cs="Calibri" w:hint="default"/>
+      </w:rPr>
+    </w:lvl>
+    <w:lvl w:ilvl="1" w:tplc="04070003" w:tentative="1">
+      <w:start w:val="1"/>
+      <w:numFmt w:val="bullet"/>
+      <w:lvlText w:val="o"/>
+      <w:lvlJc w:val="left"/>
+      <w:pPr>
+        <w:ind w:left="1440" w:hanging="360"/>
+      </w:pPr>
+      <w:rPr>
+        <w:rFonts w:ascii="Courier New" w:hAnsi="Courier New" w:cs="Courier New" w:hint="default"/>
+      </w:rPr>
+    </w:lvl>
+    <w:lvl w:ilvl="2" w:tplc="04070005" w:tentative="1">
+      <w:start w:val="1"/>
+      <w:numFmt w:val="bullet"/>
+      <w:lvlText w:val=""/>
+      <w:lvlJc w:val="left"/>
+      <w:pPr>
+        <w:ind w:left="2160" w:hanging="360"/>
+      </w:pPr>
+      <w:rPr>
+        <w:rFonts w:ascii="Wingdings" w:hAnsi="Wingdings" w:hint="default"/>
+      </w:rPr>
+    </w:lvl>
+    <w:lvl w:ilvl="3" w:tplc="04070001" w:tentative="1">
+      <w:start w:val="1"/>
+      <w:numFmt w:val="bullet"/>
+      <w:lvlText w:val=""/>
+      <w:lvlJc w:val="left"/>
+      <w:pPr>
+        <w:ind w:left="2880" w:hanging="360"/>
+      </w:pPr>
+      <w:rPr>
+        <w:rFonts w:ascii="Symbol" w:hAnsi="Symbol" w:hint="default"/>
+      </w:rPr>
+    </w:lvl>
+    <w:lvl w:ilvl="4" w:tplc="04070003" w:tentative="1">
+      <w:start w:val="1"/>
+      <w:numFmt w:val="bullet"/>
+      <w:lvlText w:val="o"/>
+      <w:lvlJc w:val="left"/>
+      <w:pPr>
+        <w:ind w:left="3600" w:hanging="360"/>
+      </w:pPr>
+      <w:rPr>
+        <w:rFonts w:ascii="Courier New" w:hAnsi="Courier New" w:cs="Courier New" w:hint="default"/>
+      </w:rPr>
+    </w:lvl>
+    <w:lvl w:ilvl="5" w:tplc="04070005" w:tentative="1">
+      <w:start w:val="1"/>
+      <w:numFmt w:val="bullet"/>
+      <w:lvlText w:val=""/>
+      <w:lvlJc w:val="left"/>
+      <w:pPr>
+        <w:ind w:left="4320" w:hanging="360"/>
+      </w:pPr>
+      <w:rPr>
+        <w:rFonts w:ascii="Wingdings" w:hAnsi="Wingdings" w:hint="default"/>
+      </w:rPr>
+    </w:lvl>
+    <w:lvl w:ilvl="6" w:tplc="04070001" w:tentative="1">
+      <w:start w:val="1"/>
+      <w:numFmt w:val="bullet"/>
+      <w:lvlText w:val=""/>
+      <w:lvlJc w:val="left"/>
+      <w:pPr>
+        <w:ind w:left="5040" w:hanging="360"/>
+      </w:pPr>
+      <w:rPr>
+        <w:rFonts w:ascii="Symbol" w:hAnsi="Symbol" w:hint="default"/>
+      </w:rPr>
+    </w:lvl>
+    <w:lvl w:ilvl="7" w:tplc="04070003" w:tentative="1">
+      <w:start w:val="1"/>
+      <w:numFmt w:val="bullet"/>
+      <w:lvlText w:val="o"/>
+      <w:lvlJc w:val="left"/>
+      <w:pPr>
+        <w:ind w:left="5760" w:hanging="360"/>
+      </w:pPr>
+      <w:rPr>
+        <w:rFonts w:ascii="Courier New" w:hAnsi="Courier New" w:cs="Courier New" w:hint="default"/>
+      </w:rPr>
+    </w:lvl>
+    <w:lvl w:ilvl="8" w:tplc="04070005" w:tentative="1">
+      <w:start w:val="1"/>
+      <w:numFmt w:val="bullet"/>
+      <w:lvlText w:val=""/>
+      <w:lvlJc w:val="left"/>
+      <w:pPr>
+        <w:ind w:left="6480" w:hanging="360"/>
+      </w:pPr>
+      <w:rPr>
+        <w:rFonts w:ascii="Wingdings" w:hAnsi="Wingdings" w:hint="default"/>
+      </w:rPr>
+    </w:lvl>
+  </w:abstractNum>
+  <w:abstractNum w:abstractNumId="10" w15:restartNumberingAfterBreak="0">
+    <w:nsid w:val="45145DE9"/>
+    <w:multiLevelType w:val="hybridMultilevel"/>
+    <w:tmpl w:val="8A14A508"/>
+    <w:lvl w:ilvl="0" w:tplc="0A26A5BC">
+      <w:start w:val="2"/>
+      <w:numFmt w:val="bullet"/>
+      <w:lvlText w:val=""/>
+      <w:lvlJc w:val="left"/>
+      <w:pPr>
+        <w:ind w:left="720" w:hanging="360"/>
+      </w:pPr>
+      <w:rPr>
+        <w:rFonts w:ascii="Wingdings" w:eastAsiaTheme="minorHAnsi" w:hAnsi="Wingdings" w:cstheme="minorBidi" w:hint="default"/>
+      </w:rPr>
+    </w:lvl>
+    <w:lvl w:ilvl="1" w:tplc="04070003" w:tentative="1">
+      <w:start w:val="1"/>
+      <w:numFmt w:val="bullet"/>
+      <w:lvlText w:val="o"/>
+      <w:lvlJc w:val="left"/>
+      <w:pPr>
+        <w:ind w:left="1440" w:hanging="360"/>
+      </w:pPr>
+      <w:rPr>
+        <w:rFonts w:ascii="Courier New" w:hAnsi="Courier New" w:cs="Courier New" w:hint="default"/>
+      </w:rPr>
+    </w:lvl>
+    <w:lvl w:ilvl="2" w:tplc="04070005" w:tentative="1">
+      <w:start w:val="1"/>
+      <w:numFmt w:val="bullet"/>
+      <w:lvlText w:val=""/>
+      <w:lvlJc w:val="left"/>
+      <w:pPr>
+        <w:ind w:left="2160" w:hanging="360"/>
+      </w:pPr>
+      <w:rPr>
+        <w:rFonts w:ascii="Wingdings" w:hAnsi="Wingdings" w:hint="default"/>
+      </w:rPr>
+    </w:lvl>
+    <w:lvl w:ilvl="3" w:tplc="04070001" w:tentative="1">
+      <w:start w:val="1"/>
+      <w:numFmt w:val="bullet"/>
+      <w:lvlText w:val=""/>
+      <w:lvlJc w:val="left"/>
+      <w:pPr>
+        <w:ind w:left="2880" w:hanging="360"/>
+      </w:pPr>
+      <w:rPr>
+        <w:rFonts w:ascii="Symbol" w:hAnsi="Symbol" w:hint="default"/>
+      </w:rPr>
+    </w:lvl>
+    <w:lvl w:ilvl="4" w:tplc="04070003" w:tentative="1">
+      <w:start w:val="1"/>
+      <w:numFmt w:val="bullet"/>
+      <w:lvlText w:val="o"/>
+      <w:lvlJc w:val="left"/>
+      <w:pPr>
+        <w:ind w:left="3600" w:hanging="360"/>
+      </w:pPr>
+      <w:rPr>
+        <w:rFonts w:ascii="Courier New" w:hAnsi="Courier New" w:cs="Courier New" w:hint="default"/>
+      </w:rPr>
+    </w:lvl>
+    <w:lvl w:ilvl="5" w:tplc="04070005" w:tentative="1">
+      <w:start w:val="1"/>
+      <w:numFmt w:val="bullet"/>
+      <w:lvlText w:val=""/>
+      <w:lvlJc w:val="left"/>
+      <w:pPr>
+        <w:ind w:left="4320" w:hanging="360"/>
+      </w:pPr>
+      <w:rPr>
+        <w:rFonts w:ascii="Wingdings" w:hAnsi="Wingdings" w:hint="default"/>
+      </w:rPr>
+    </w:lvl>
+    <w:lvl w:ilvl="6" w:tplc="04070001" w:tentative="1">
+      <w:start w:val="1"/>
+      <w:numFmt w:val="bullet"/>
+      <w:lvlText w:val=""/>
+      <w:lvlJc w:val="left"/>
+      <w:pPr>
+        <w:ind w:left="5040" w:hanging="360"/>
+      </w:pPr>
+      <w:rPr>
+        <w:rFonts w:ascii="Symbol" w:hAnsi="Symbol" w:hint="default"/>
+      </w:rPr>
+    </w:lvl>
+    <w:lvl w:ilvl="7" w:tplc="04070003" w:tentative="1">
+      <w:start w:val="1"/>
+      <w:numFmt w:val="bullet"/>
+      <w:lvlText w:val="o"/>
+      <w:lvlJc w:val="left"/>
+      <w:pPr>
+        <w:ind w:left="5760" w:hanging="360"/>
+      </w:pPr>
+      <w:rPr>
+        <w:rFonts w:ascii="Courier New" w:hAnsi="Courier New" w:cs="Courier New" w:hint="default"/>
+      </w:rPr>
+    </w:lvl>
+    <w:lvl w:ilvl="8" w:tplc="04070005" w:tentative="1">
+      <w:start w:val="1"/>
+      <w:numFmt w:val="bullet"/>
+      <w:lvlText w:val=""/>
+      <w:lvlJc w:val="left"/>
+      <w:pPr>
+        <w:ind w:left="6480" w:hanging="360"/>
+      </w:pPr>
+      <w:rPr>
+        <w:rFonts w:ascii="Wingdings" w:hAnsi="Wingdings" w:hint="default"/>
+      </w:rPr>
+    </w:lvl>
+  </w:abstractNum>
+  <w:abstractNum w:abstractNumId="11" w15:restartNumberingAfterBreak="0">
+    <w:nsid w:val="497017E6"/>
+    <w:multiLevelType w:val="hybridMultilevel"/>
+    <w:tmpl w:val="EA10E7BA"/>
+    <w:lvl w:ilvl="0" w:tplc="04070001">
+      <w:start w:val="1"/>
+      <w:numFmt w:val="bullet"/>
+      <w:lvlText w:val=""/>
+      <w:lvlJc w:val="left"/>
+      <w:pPr>
+        <w:ind w:left="720" w:hanging="360"/>
+      </w:pPr>
+      <w:rPr>
+        <w:rFonts w:ascii="Symbol" w:hAnsi="Symbol" w:hint="default"/>
+      </w:rPr>
+    </w:lvl>
+    <w:lvl w:ilvl="1" w:tplc="04070003" w:tentative="1">
+      <w:start w:val="1"/>
+      <w:numFmt w:val="bullet"/>
+      <w:lvlText w:val="o"/>
+      <w:lvlJc w:val="left"/>
+      <w:pPr>
+        <w:ind w:left="1440" w:hanging="360"/>
+      </w:pPr>
+      <w:rPr>
+        <w:rFonts w:ascii="Courier New" w:hAnsi="Courier New" w:cs="Courier New" w:hint="default"/>
+      </w:rPr>
+    </w:lvl>
+    <w:lvl w:ilvl="2" w:tplc="04070005" w:tentative="1">
+      <w:start w:val="1"/>
+      <w:numFmt w:val="bullet"/>
+      <w:lvlText w:val=""/>
+      <w:lvlJc w:val="left"/>
+      <w:pPr>
+        <w:ind w:left="2160" w:hanging="360"/>
+      </w:pPr>
+      <w:rPr>
+        <w:rFonts w:ascii="Wingdings" w:hAnsi="Wingdings" w:hint="default"/>
+      </w:rPr>
+    </w:lvl>
+    <w:lvl w:ilvl="3" w:tplc="04070001" w:tentative="1">
+      <w:start w:val="1"/>
+      <w:numFmt w:val="bullet"/>
+      <w:lvlText w:val=""/>
+      <w:lvlJc w:val="left"/>
+      <w:pPr>
+        <w:ind w:left="2880" w:hanging="360"/>
+      </w:pPr>
+      <w:rPr>
+        <w:rFonts w:ascii="Symbol" w:hAnsi="Symbol" w:hint="default"/>
+      </w:rPr>
+    </w:lvl>
+    <w:lvl w:ilvl="4" w:tplc="04070003" w:tentative="1">
+      <w:start w:val="1"/>
+      <w:numFmt w:val="bullet"/>
+      <w:lvlText w:val="o"/>
+      <w:lvlJc w:val="left"/>
+      <w:pPr>
+        <w:ind w:left="3600" w:hanging="360"/>
+      </w:pPr>
+      <w:rPr>
+        <w:rFonts w:ascii="Courier New" w:hAnsi="Courier New" w:cs="Courier New" w:hint="default"/>
+      </w:rPr>
+    </w:lvl>
+    <w:lvl w:ilvl="5" w:tplc="04070005" w:tentative="1">
+      <w:start w:val="1"/>
+      <w:numFmt w:val="bullet"/>
+      <w:lvlText w:val=""/>
+      <w:lvlJc w:val="left"/>
+      <w:pPr>
+        <w:ind w:left="4320" w:hanging="360"/>
+      </w:pPr>
+      <w:rPr>
+        <w:rFonts w:ascii="Wingdings" w:hAnsi="Wingdings" w:hint="default"/>
+      </w:rPr>
+    </w:lvl>
+    <w:lvl w:ilvl="6" w:tplc="04070001" w:tentative="1">
+      <w:start w:val="1"/>
+      <w:numFmt w:val="bullet"/>
+      <w:lvlText w:val=""/>
+      <w:lvlJc w:val="left"/>
+      <w:pPr>
+        <w:ind w:left="5040" w:hanging="360"/>
+      </w:pPr>
+      <w:rPr>
+        <w:rFonts w:ascii="Symbol" w:hAnsi="Symbol" w:hint="default"/>
+      </w:rPr>
+    </w:lvl>
+    <w:lvl w:ilvl="7" w:tplc="04070003" w:tentative="1">
+      <w:start w:val="1"/>
+      <w:numFmt w:val="bullet"/>
+      <w:lvlText w:val="o"/>
+      <w:lvlJc w:val="left"/>
+      <w:pPr>
+        <w:ind w:left="5760" w:hanging="360"/>
+      </w:pPr>
+      <w:rPr>
+        <w:rFonts w:ascii="Courier New" w:hAnsi="Courier New" w:cs="Courier New" w:hint="default"/>
+      </w:rPr>
+    </w:lvl>
+    <w:lvl w:ilvl="8" w:tplc="04070005" w:tentative="1">
+      <w:start w:val="1"/>
+      <w:numFmt w:val="bullet"/>
+      <w:lvlText w:val=""/>
+      <w:lvlJc w:val="left"/>
+      <w:pPr>
+        <w:ind w:left="6480" w:hanging="360"/>
+      </w:pPr>
+      <w:rPr>
+        <w:rFonts w:ascii="Wingdings" w:hAnsi="Wingdings" w:hint="default"/>
+      </w:rPr>
+    </w:lvl>
+  </w:abstractNum>
+  <w:abstractNum w:abstractNumId="12" w15:restartNumberingAfterBreak="0">
     <w:nsid w:val="4A3F13F2"/>
     <w:multiLevelType w:val="hybridMultilevel"/>
     <w:tmpl w:val="A75E656C"/>
@@ -700,14 +2394,508 @@
       </w:rPr>
     </w:lvl>
   </w:abstractNum>
+  <w:abstractNum w:abstractNumId="13" w15:restartNumberingAfterBreak="0">
+    <w:nsid w:val="61844889"/>
+    <w:multiLevelType w:val="hybridMultilevel"/>
+    <w:tmpl w:val="ACE8C772"/>
+    <w:lvl w:ilvl="0" w:tplc="30024A2A">
+      <w:start w:val="2"/>
+      <w:numFmt w:val="bullet"/>
+      <w:lvlText w:val="-"/>
+      <w:lvlJc w:val="left"/>
+      <w:pPr>
+        <w:ind w:left="720" w:hanging="360"/>
+      </w:pPr>
+      <w:rPr>
+        <w:rFonts w:ascii="Calibri" w:eastAsiaTheme="minorHAnsi" w:hAnsi="Calibri" w:cs="Calibri" w:hint="default"/>
+      </w:rPr>
+    </w:lvl>
+    <w:lvl w:ilvl="1" w:tplc="04070003" w:tentative="1">
+      <w:start w:val="1"/>
+      <w:numFmt w:val="bullet"/>
+      <w:lvlText w:val="o"/>
+      <w:lvlJc w:val="left"/>
+      <w:pPr>
+        <w:ind w:left="1440" w:hanging="360"/>
+      </w:pPr>
+      <w:rPr>
+        <w:rFonts w:ascii="Courier New" w:hAnsi="Courier New" w:cs="Courier New" w:hint="default"/>
+      </w:rPr>
+    </w:lvl>
+    <w:lvl w:ilvl="2" w:tplc="04070005" w:tentative="1">
+      <w:start w:val="1"/>
+      <w:numFmt w:val="bullet"/>
+      <w:lvlText w:val=""/>
+      <w:lvlJc w:val="left"/>
+      <w:pPr>
+        <w:ind w:left="2160" w:hanging="360"/>
+      </w:pPr>
+      <w:rPr>
+        <w:rFonts w:ascii="Wingdings" w:hAnsi="Wingdings" w:hint="default"/>
+      </w:rPr>
+    </w:lvl>
+    <w:lvl w:ilvl="3" w:tplc="04070001" w:tentative="1">
+      <w:start w:val="1"/>
+      <w:numFmt w:val="bullet"/>
+      <w:lvlText w:val=""/>
+      <w:lvlJc w:val="left"/>
+      <w:pPr>
+        <w:ind w:left="2880" w:hanging="360"/>
+      </w:pPr>
+      <w:rPr>
+        <w:rFonts w:ascii="Symbol" w:hAnsi="Symbol" w:hint="default"/>
+      </w:rPr>
+    </w:lvl>
+    <w:lvl w:ilvl="4" w:tplc="04070003" w:tentative="1">
+      <w:start w:val="1"/>
+      <w:numFmt w:val="bullet"/>
+      <w:lvlText w:val="o"/>
+      <w:lvlJc w:val="left"/>
+      <w:pPr>
+        <w:ind w:left="3600" w:hanging="360"/>
+      </w:pPr>
+      <w:rPr>
+        <w:rFonts w:ascii="Courier New" w:hAnsi="Courier New" w:cs="Courier New" w:hint="default"/>
+      </w:rPr>
+    </w:lvl>
+    <w:lvl w:ilvl="5" w:tplc="04070005" w:tentative="1">
+      <w:start w:val="1"/>
+      <w:numFmt w:val="bullet"/>
+      <w:lvlText w:val=""/>
+      <w:lvlJc w:val="left"/>
+      <w:pPr>
+        <w:ind w:left="4320" w:hanging="360"/>
+      </w:pPr>
+      <w:rPr>
+        <w:rFonts w:ascii="Wingdings" w:hAnsi="Wingdings" w:hint="default"/>
+      </w:rPr>
+    </w:lvl>
+    <w:lvl w:ilvl="6" w:tplc="04070001" w:tentative="1">
+      <w:start w:val="1"/>
+      <w:numFmt w:val="bullet"/>
+      <w:lvlText w:val=""/>
+      <w:lvlJc w:val="left"/>
+      <w:pPr>
+        <w:ind w:left="5040" w:hanging="360"/>
+      </w:pPr>
+      <w:rPr>
+        <w:rFonts w:ascii="Symbol" w:hAnsi="Symbol" w:hint="default"/>
+      </w:rPr>
+    </w:lvl>
+    <w:lvl w:ilvl="7" w:tplc="04070003" w:tentative="1">
+      <w:start w:val="1"/>
+      <w:numFmt w:val="bullet"/>
+      <w:lvlText w:val="o"/>
+      <w:lvlJc w:val="left"/>
+      <w:pPr>
+        <w:ind w:left="5760" w:hanging="360"/>
+      </w:pPr>
+      <w:rPr>
+        <w:rFonts w:ascii="Courier New" w:hAnsi="Courier New" w:cs="Courier New" w:hint="default"/>
+      </w:rPr>
+    </w:lvl>
+    <w:lvl w:ilvl="8" w:tplc="04070005" w:tentative="1">
+      <w:start w:val="1"/>
+      <w:numFmt w:val="bullet"/>
+      <w:lvlText w:val=""/>
+      <w:lvlJc w:val="left"/>
+      <w:pPr>
+        <w:ind w:left="6480" w:hanging="360"/>
+      </w:pPr>
+      <w:rPr>
+        <w:rFonts w:ascii="Wingdings" w:hAnsi="Wingdings" w:hint="default"/>
+      </w:rPr>
+    </w:lvl>
+  </w:abstractNum>
+  <w:abstractNum w:abstractNumId="14" w15:restartNumberingAfterBreak="0">
+    <w:nsid w:val="6A9B0032"/>
+    <w:multiLevelType w:val="hybridMultilevel"/>
+    <w:tmpl w:val="B8F641A0"/>
+    <w:lvl w:ilvl="0" w:tplc="D12654CE">
+      <w:start w:val="2"/>
+      <w:numFmt w:val="bullet"/>
+      <w:lvlText w:val="-"/>
+      <w:lvlJc w:val="left"/>
+      <w:pPr>
+        <w:ind w:left="720" w:hanging="360"/>
+      </w:pPr>
+      <w:rPr>
+        <w:rFonts w:ascii="Calibri" w:eastAsiaTheme="minorHAnsi" w:hAnsi="Calibri" w:cs="Calibri" w:hint="default"/>
+      </w:rPr>
+    </w:lvl>
+    <w:lvl w:ilvl="1" w:tplc="04070003" w:tentative="1">
+      <w:start w:val="1"/>
+      <w:numFmt w:val="bullet"/>
+      <w:lvlText w:val="o"/>
+      <w:lvlJc w:val="left"/>
+      <w:pPr>
+        <w:ind w:left="1440" w:hanging="360"/>
+      </w:pPr>
+      <w:rPr>
+        <w:rFonts w:ascii="Courier New" w:hAnsi="Courier New" w:cs="Courier New" w:hint="default"/>
+      </w:rPr>
+    </w:lvl>
+    <w:lvl w:ilvl="2" w:tplc="04070005" w:tentative="1">
+      <w:start w:val="1"/>
+      <w:numFmt w:val="bullet"/>
+      <w:lvlText w:val=""/>
+      <w:lvlJc w:val="left"/>
+      <w:pPr>
+        <w:ind w:left="2160" w:hanging="360"/>
+      </w:pPr>
+      <w:rPr>
+        <w:rFonts w:ascii="Wingdings" w:hAnsi="Wingdings" w:hint="default"/>
+      </w:rPr>
+    </w:lvl>
+    <w:lvl w:ilvl="3" w:tplc="04070001" w:tentative="1">
+      <w:start w:val="1"/>
+      <w:numFmt w:val="bullet"/>
+      <w:lvlText w:val=""/>
+      <w:lvlJc w:val="left"/>
+      <w:pPr>
+        <w:ind w:left="2880" w:hanging="360"/>
+      </w:pPr>
+      <w:rPr>
+        <w:rFonts w:ascii="Symbol" w:hAnsi="Symbol" w:hint="default"/>
+      </w:rPr>
+    </w:lvl>
+    <w:lvl w:ilvl="4" w:tplc="04070003" w:tentative="1">
+      <w:start w:val="1"/>
+      <w:numFmt w:val="bullet"/>
+      <w:lvlText w:val="o"/>
+      <w:lvlJc w:val="left"/>
+      <w:pPr>
+        <w:ind w:left="3600" w:hanging="360"/>
+      </w:pPr>
+      <w:rPr>
+        <w:rFonts w:ascii="Courier New" w:hAnsi="Courier New" w:cs="Courier New" w:hint="default"/>
+      </w:rPr>
+    </w:lvl>
+    <w:lvl w:ilvl="5" w:tplc="04070005" w:tentative="1">
+      <w:start w:val="1"/>
+      <w:numFmt w:val="bullet"/>
+      <w:lvlText w:val=""/>
+      <w:lvlJc w:val="left"/>
+      <w:pPr>
+        <w:ind w:left="4320" w:hanging="360"/>
+      </w:pPr>
+      <w:rPr>
+        <w:rFonts w:ascii="Wingdings" w:hAnsi="Wingdings" w:hint="default"/>
+      </w:rPr>
+    </w:lvl>
+    <w:lvl w:ilvl="6" w:tplc="04070001" w:tentative="1">
+      <w:start w:val="1"/>
+      <w:numFmt w:val="bullet"/>
+      <w:lvlText w:val=""/>
+      <w:lvlJc w:val="left"/>
+      <w:pPr>
+        <w:ind w:left="5040" w:hanging="360"/>
+      </w:pPr>
+      <w:rPr>
+        <w:rFonts w:ascii="Symbol" w:hAnsi="Symbol" w:hint="default"/>
+      </w:rPr>
+    </w:lvl>
+    <w:lvl w:ilvl="7" w:tplc="04070003" w:tentative="1">
+      <w:start w:val="1"/>
+      <w:numFmt w:val="bullet"/>
+      <w:lvlText w:val="o"/>
+      <w:lvlJc w:val="left"/>
+      <w:pPr>
+        <w:ind w:left="5760" w:hanging="360"/>
+      </w:pPr>
+      <w:rPr>
+        <w:rFonts w:ascii="Courier New" w:hAnsi="Courier New" w:cs="Courier New" w:hint="default"/>
+      </w:rPr>
+    </w:lvl>
+    <w:lvl w:ilvl="8" w:tplc="04070005" w:tentative="1">
+      <w:start w:val="1"/>
+      <w:numFmt w:val="bullet"/>
+      <w:lvlText w:val=""/>
+      <w:lvlJc w:val="left"/>
+      <w:pPr>
+        <w:ind w:left="6480" w:hanging="360"/>
+      </w:pPr>
+      <w:rPr>
+        <w:rFonts w:ascii="Wingdings" w:hAnsi="Wingdings" w:hint="default"/>
+      </w:rPr>
+    </w:lvl>
+  </w:abstractNum>
+  <w:abstractNum w:abstractNumId="15" w15:restartNumberingAfterBreak="0">
+    <w:nsid w:val="714408B8"/>
+    <w:multiLevelType w:val="hybridMultilevel"/>
+    <w:tmpl w:val="33B05B74"/>
+    <w:lvl w:ilvl="0" w:tplc="04070001">
+      <w:start w:val="1"/>
+      <w:numFmt w:val="bullet"/>
+      <w:lvlText w:val=""/>
+      <w:lvlJc w:val="left"/>
+      <w:pPr>
+        <w:ind w:left="720" w:hanging="360"/>
+      </w:pPr>
+      <w:rPr>
+        <w:rFonts w:ascii="Symbol" w:hAnsi="Symbol" w:hint="default"/>
+      </w:rPr>
+    </w:lvl>
+    <w:lvl w:ilvl="1" w:tplc="04070003" w:tentative="1">
+      <w:start w:val="1"/>
+      <w:numFmt w:val="bullet"/>
+      <w:lvlText w:val="o"/>
+      <w:lvlJc w:val="left"/>
+      <w:pPr>
+        <w:ind w:left="1440" w:hanging="360"/>
+      </w:pPr>
+      <w:rPr>
+        <w:rFonts w:ascii="Courier New" w:hAnsi="Courier New" w:cs="Courier New" w:hint="default"/>
+      </w:rPr>
+    </w:lvl>
+    <w:lvl w:ilvl="2" w:tplc="04070005" w:tentative="1">
+      <w:start w:val="1"/>
+      <w:numFmt w:val="bullet"/>
+      <w:lvlText w:val=""/>
+      <w:lvlJc w:val="left"/>
+      <w:pPr>
+        <w:ind w:left="2160" w:hanging="360"/>
+      </w:pPr>
+      <w:rPr>
+        <w:rFonts w:ascii="Wingdings" w:hAnsi="Wingdings" w:hint="default"/>
+      </w:rPr>
+    </w:lvl>
+    <w:lvl w:ilvl="3" w:tplc="04070001" w:tentative="1">
+      <w:start w:val="1"/>
+      <w:numFmt w:val="bullet"/>
+      <w:lvlText w:val=""/>
+      <w:lvlJc w:val="left"/>
+      <w:pPr>
+        <w:ind w:left="2880" w:hanging="360"/>
+      </w:pPr>
+      <w:rPr>
+        <w:rFonts w:ascii="Symbol" w:hAnsi="Symbol" w:hint="default"/>
+      </w:rPr>
+    </w:lvl>
+    <w:lvl w:ilvl="4" w:tplc="04070003" w:tentative="1">
+      <w:start w:val="1"/>
+      <w:numFmt w:val="bullet"/>
+      <w:lvlText w:val="o"/>
+      <w:lvlJc w:val="left"/>
+      <w:pPr>
+        <w:ind w:left="3600" w:hanging="360"/>
+      </w:pPr>
+      <w:rPr>
+        <w:rFonts w:ascii="Courier New" w:hAnsi="Courier New" w:cs="Courier New" w:hint="default"/>
+      </w:rPr>
+    </w:lvl>
+    <w:lvl w:ilvl="5" w:tplc="04070005" w:tentative="1">
+      <w:start w:val="1"/>
+      <w:numFmt w:val="bullet"/>
+      <w:lvlText w:val=""/>
+      <w:lvlJc w:val="left"/>
+      <w:pPr>
+        <w:ind w:left="4320" w:hanging="360"/>
+      </w:pPr>
+      <w:rPr>
+        <w:rFonts w:ascii="Wingdings" w:hAnsi="Wingdings" w:hint="default"/>
+      </w:rPr>
+    </w:lvl>
+    <w:lvl w:ilvl="6" w:tplc="04070001" w:tentative="1">
+      <w:start w:val="1"/>
+      <w:numFmt w:val="bullet"/>
+      <w:lvlText w:val=""/>
+      <w:lvlJc w:val="left"/>
+      <w:pPr>
+        <w:ind w:left="5040" w:hanging="360"/>
+      </w:pPr>
+      <w:rPr>
+        <w:rFonts w:ascii="Symbol" w:hAnsi="Symbol" w:hint="default"/>
+      </w:rPr>
+    </w:lvl>
+    <w:lvl w:ilvl="7" w:tplc="04070003" w:tentative="1">
+      <w:start w:val="1"/>
+      <w:numFmt w:val="bullet"/>
+      <w:lvlText w:val="o"/>
+      <w:lvlJc w:val="left"/>
+      <w:pPr>
+        <w:ind w:left="5760" w:hanging="360"/>
+      </w:pPr>
+      <w:rPr>
+        <w:rFonts w:ascii="Courier New" w:hAnsi="Courier New" w:cs="Courier New" w:hint="default"/>
+      </w:rPr>
+    </w:lvl>
+    <w:lvl w:ilvl="8" w:tplc="04070005" w:tentative="1">
+      <w:start w:val="1"/>
+      <w:numFmt w:val="bullet"/>
+      <w:lvlText w:val=""/>
+      <w:lvlJc w:val="left"/>
+      <w:pPr>
+        <w:ind w:left="6480" w:hanging="360"/>
+      </w:pPr>
+      <w:rPr>
+        <w:rFonts w:ascii="Wingdings" w:hAnsi="Wingdings" w:hint="default"/>
+      </w:rPr>
+    </w:lvl>
+  </w:abstractNum>
+  <w:abstractNum w:abstractNumId="16" w15:restartNumberingAfterBreak="0">
+    <w:nsid w:val="79B15AF4"/>
+    <w:multiLevelType w:val="hybridMultilevel"/>
+    <w:tmpl w:val="F7FE66A2"/>
+    <w:lvl w:ilvl="0" w:tplc="04070001">
+      <w:start w:val="1"/>
+      <w:numFmt w:val="bullet"/>
+      <w:lvlText w:val=""/>
+      <w:lvlJc w:val="left"/>
+      <w:pPr>
+        <w:ind w:left="720" w:hanging="360"/>
+      </w:pPr>
+      <w:rPr>
+        <w:rFonts w:ascii="Symbol" w:hAnsi="Symbol" w:hint="default"/>
+      </w:rPr>
+    </w:lvl>
+    <w:lvl w:ilvl="1" w:tplc="04070003" w:tentative="1">
+      <w:start w:val="1"/>
+      <w:numFmt w:val="bullet"/>
+      <w:lvlText w:val="o"/>
+      <w:lvlJc w:val="left"/>
+      <w:pPr>
+        <w:ind w:left="1440" w:hanging="360"/>
+      </w:pPr>
+      <w:rPr>
+        <w:rFonts w:ascii="Courier New" w:hAnsi="Courier New" w:cs="Courier New" w:hint="default"/>
+      </w:rPr>
+    </w:lvl>
+    <w:lvl w:ilvl="2" w:tplc="04070005" w:tentative="1">
+      <w:start w:val="1"/>
+      <w:numFmt w:val="bullet"/>
+      <w:lvlText w:val=""/>
+      <w:lvlJc w:val="left"/>
+      <w:pPr>
+        <w:ind w:left="2160" w:hanging="360"/>
+      </w:pPr>
+      <w:rPr>
+        <w:rFonts w:ascii="Wingdings" w:hAnsi="Wingdings" w:hint="default"/>
+      </w:rPr>
+    </w:lvl>
+    <w:lvl w:ilvl="3" w:tplc="04070001" w:tentative="1">
+      <w:start w:val="1"/>
+      <w:numFmt w:val="bullet"/>
+      <w:lvlText w:val=""/>
+      <w:lvlJc w:val="left"/>
+      <w:pPr>
+        <w:ind w:left="2880" w:hanging="360"/>
+      </w:pPr>
+      <w:rPr>
+        <w:rFonts w:ascii="Symbol" w:hAnsi="Symbol" w:hint="default"/>
+      </w:rPr>
+    </w:lvl>
+    <w:lvl w:ilvl="4" w:tplc="04070003" w:tentative="1">
+      <w:start w:val="1"/>
+      <w:numFmt w:val="bullet"/>
+      <w:lvlText w:val="o"/>
+      <w:lvlJc w:val="left"/>
+      <w:pPr>
+        <w:ind w:left="3600" w:hanging="360"/>
+      </w:pPr>
+      <w:rPr>
+        <w:rFonts w:ascii="Courier New" w:hAnsi="Courier New" w:cs="Courier New" w:hint="default"/>
+      </w:rPr>
+    </w:lvl>
+    <w:lvl w:ilvl="5" w:tplc="04070005" w:tentative="1">
+      <w:start w:val="1"/>
+      <w:numFmt w:val="bullet"/>
+      <w:lvlText w:val=""/>
+      <w:lvlJc w:val="left"/>
+      <w:pPr>
+        <w:ind w:left="4320" w:hanging="360"/>
+      </w:pPr>
+      <w:rPr>
+        <w:rFonts w:ascii="Wingdings" w:hAnsi="Wingdings" w:hint="default"/>
+      </w:rPr>
+    </w:lvl>
+    <w:lvl w:ilvl="6" w:tplc="04070001" w:tentative="1">
+      <w:start w:val="1"/>
+      <w:numFmt w:val="bullet"/>
+      <w:lvlText w:val=""/>
+      <w:lvlJc w:val="left"/>
+      <w:pPr>
+        <w:ind w:left="5040" w:hanging="360"/>
+      </w:pPr>
+      <w:rPr>
+        <w:rFonts w:ascii="Symbol" w:hAnsi="Symbol" w:hint="default"/>
+      </w:rPr>
+    </w:lvl>
+    <w:lvl w:ilvl="7" w:tplc="04070003" w:tentative="1">
+      <w:start w:val="1"/>
+      <w:numFmt w:val="bullet"/>
+      <w:lvlText w:val="o"/>
+      <w:lvlJc w:val="left"/>
+      <w:pPr>
+        <w:ind w:left="5760" w:hanging="360"/>
+      </w:pPr>
+      <w:rPr>
+        <w:rFonts w:ascii="Courier New" w:hAnsi="Courier New" w:cs="Courier New" w:hint="default"/>
+      </w:rPr>
+    </w:lvl>
+    <w:lvl w:ilvl="8" w:tplc="04070005" w:tentative="1">
+      <w:start w:val="1"/>
+      <w:numFmt w:val="bullet"/>
+      <w:lvlText w:val=""/>
+      <w:lvlJc w:val="left"/>
+      <w:pPr>
+        <w:ind w:left="6480" w:hanging="360"/>
+      </w:pPr>
+      <w:rPr>
+        <w:rFonts w:ascii="Wingdings" w:hAnsi="Wingdings" w:hint="default"/>
+      </w:rPr>
+    </w:lvl>
+  </w:abstractNum>
   <w:num w:numId="1">
+    <w:abstractNumId w:val="6"/>
+  </w:num>
+  <w:num w:numId="2">
+    <w:abstractNumId w:val="12"/>
+  </w:num>
+  <w:num w:numId="3">
+    <w:abstractNumId w:val="8"/>
+  </w:num>
+  <w:num w:numId="4">
+    <w:abstractNumId w:val="13"/>
+  </w:num>
+  <w:num w:numId="5">
+    <w:abstractNumId w:val="10"/>
+  </w:num>
+  <w:num w:numId="6">
+    <w:abstractNumId w:val="4"/>
+  </w:num>
+  <w:num w:numId="7">
     <w:abstractNumId w:val="0"/>
   </w:num>
-  <w:num w:numId="2">
+  <w:num w:numId="8">
+    <w:abstractNumId w:val="1"/>
+  </w:num>
+  <w:num w:numId="9">
+    <w:abstractNumId w:val="14"/>
+  </w:num>
+  <w:num w:numId="10">
+    <w:abstractNumId w:val="7"/>
+  </w:num>
+  <w:num w:numId="11">
+    <w:abstractNumId w:val="9"/>
+  </w:num>
+  <w:num w:numId="12">
+    <w:abstractNumId w:val="15"/>
+  </w:num>
+  <w:num w:numId="13">
+    <w:abstractNumId w:val="5"/>
+  </w:num>
+  <w:num w:numId="14">
+    <w:abstractNumId w:val="11"/>
+  </w:num>
+  <w:num w:numId="15">
+    <w:abstractNumId w:val="3"/>
+  </w:num>
+  <w:num w:numId="16">
     <w:abstractNumId w:val="2"/>
   </w:num>
-  <w:num w:numId="3">
-    <w:abstractNumId w:val="1"/>
+  <w:num w:numId="17">
+    <w:abstractNumId w:val="16"/>
   </w:num>
 </w:numbering>
 </file>
@@ -1296,6 +3484,29 @@
       <w:contextualSpacing/>
     </w:pPr>
   </w:style>
+  <w:style w:type="character" w:styleId="Hyperlink">
+    <w:name w:val="Hyperlink"/>
+    <w:basedOn w:val="Absatz-Standardschriftart"/>
+    <w:uiPriority w:val="99"/>
+    <w:unhideWhenUsed/>
+    <w:rsid w:val="00AD3B9C"/>
+    <w:rPr>
+      <w:color w:val="0563C1" w:themeColor="hyperlink"/>
+      <w:u w:val="single"/>
+    </w:rPr>
+  </w:style>
+  <w:style w:type="character" w:styleId="NichtaufgelsteErwhnung">
+    <w:name w:val="Unresolved Mention"/>
+    <w:basedOn w:val="Absatz-Standardschriftart"/>
+    <w:uiPriority w:val="99"/>
+    <w:semiHidden/>
+    <w:unhideWhenUsed/>
+    <w:rsid w:val="00AD3B9C"/>
+    <w:rPr>
+      <w:color w:val="605E5C"/>
+      <w:shd w:val="clear" w:color="auto" w:fill="E1DFDD"/>
+    </w:rPr>
+  </w:style>
 </w:styles>
 </file>
 

</xml_diff>

<commit_message>
Übungsblatt 5 - Aufgabe 3
Dokumentation muss noch ergänzt werden
</commit_message>
<xml_diff>
--- a/Arbeitsjournale/Pascal/Übungsblatt 5/Übungsblatt 5.docx
+++ b/Arbeitsjournale/Pascal/Übungsblatt 5/Übungsblatt 5.docx
@@ -397,8 +397,13 @@
         <w:pStyle w:val="berschrift1"/>
       </w:pPr>
       <w:r>
-        <w:t>Aufgabe 2: Binäruhr</w:t>
-      </w:r>
+        <w:t xml:space="preserve">Aufgabe 2: </w:t>
+      </w:r>
+      <w:proofErr w:type="spellStart"/>
+      <w:r>
+        <w:t>Binäruhr</w:t>
+      </w:r>
+      <w:proofErr w:type="spellEnd"/>
     </w:p>
     <w:p>
       <w:pPr>
@@ -411,8 +416,13 @@
         <w:t>SN74HC595N</w:t>
       </w:r>
       <w:r>
-        <w:t xml:space="preserve"> Schieberegister/ Shift register</w:t>
-      </w:r>
+        <w:t xml:space="preserve"> Schieberegister/ Shift </w:t>
+      </w:r>
+      <w:proofErr w:type="spellStart"/>
+      <w:r>
+        <w:t>register</w:t>
+      </w:r>
+      <w:proofErr w:type="spellEnd"/>
     </w:p>
     <w:p>
       <w:pPr>
@@ -469,11 +479,32 @@
         </w:numPr>
       </w:pPr>
       <w:r>
-        <w:t>kann man sich wie einen kleinen Zwischenspeicher vorstellen. Man schreibt zuerst Bit für Bit in ein Schieberegister (8 bit maximal</w:t>
-      </w:r>
-      <w:r>
-        <w:t>, bit heißt HIGH oder LOW value</w:t>
-      </w:r>
+        <w:t xml:space="preserve">kann man sich wie einen kleinen Zwischenspeicher vorstellen. Man schreibt zuerst Bit für Bit in ein Schieberegister (8 </w:t>
+      </w:r>
+      <w:proofErr w:type="spellStart"/>
+      <w:r>
+        <w:t>bit</w:t>
+      </w:r>
+      <w:proofErr w:type="spellEnd"/>
+      <w:r>
+        <w:t xml:space="preserve"> maximal</w:t>
+      </w:r>
+      <w:r>
+        <w:t xml:space="preserve">, </w:t>
+      </w:r>
+      <w:proofErr w:type="spellStart"/>
+      <w:r>
+        <w:t>bit</w:t>
+      </w:r>
+      <w:proofErr w:type="spellEnd"/>
+      <w:r>
+        <w:t xml:space="preserve"> heißt HIGH oder LOW </w:t>
+      </w:r>
+      <w:proofErr w:type="spellStart"/>
+      <w:r>
+        <w:t>value</w:t>
+      </w:r>
+      <w:proofErr w:type="spellEnd"/>
       <w:r>
         <w:t>), ohne dass diese gleich für die Ausgänge sichtbar sind. Man kann dann alle Bits auf ei</w:t>
       </w:r>
@@ -556,14 +587,27 @@
         <w:t>: serieller Ausgang, also quasi das Überlauf-bit; dieses könnte man wiederum an</w:t>
       </w:r>
       <w:r>
-        <w:t xml:space="preserve"> den Datenpin eines weiteren</w:t>
-      </w:r>
-      <w:r>
-        <w:t xml:space="preserve"> Shift register</w:t>
+        <w:t xml:space="preserve"> den </w:t>
+      </w:r>
+      <w:proofErr w:type="spellStart"/>
+      <w:r>
+        <w:t>Datenpin</w:t>
+      </w:r>
+      <w:proofErr w:type="spellEnd"/>
+      <w:r>
+        <w:t xml:space="preserve"> eines weiteren</w:t>
+      </w:r>
+      <w:r>
+        <w:t xml:space="preserve"> Shift </w:t>
+      </w:r>
+      <w:proofErr w:type="spellStart"/>
+      <w:r>
+        <w:t>register</w:t>
       </w:r>
       <w:r>
         <w:t>s</w:t>
       </w:r>
+      <w:proofErr w:type="spellEnd"/>
       <w:r>
         <w:t xml:space="preserve"> weitergeben usw. </w:t>
       </w:r>
@@ -577,7 +621,15 @@
         </w:numPr>
       </w:pPr>
       <w:r>
-        <w:t>SER: Datenpin/ serieller Eingang, an dem die eigentlichen Daten an das Schieberegister geschickt werden</w:t>
+        <w:t xml:space="preserve">SER: </w:t>
+      </w:r>
+      <w:proofErr w:type="spellStart"/>
+      <w:r>
+        <w:t>Datenpin</w:t>
+      </w:r>
+      <w:proofErr w:type="spellEnd"/>
+      <w:r>
+        <w:t>/ serieller Eingang, an dem die eigentlichen Daten an das Schieberegister geschickt werden</w:t>
       </w:r>
     </w:p>
     <w:p>
@@ -643,17 +695,35 @@
         </w:drawing>
       </w:r>
       <w:r>
-        <w:t>OE: Output Enable</w:t>
-      </w:r>
-      <w:r>
-        <w:t xml:space="preserve">; sorgt dafür, das die Ausgänge (QA-QH) auch aktiviert sind </w:t>
+        <w:t xml:space="preserve">OE: Output </w:t>
+      </w:r>
+      <w:proofErr w:type="spellStart"/>
+      <w:r>
+        <w:t>Enable</w:t>
+      </w:r>
+      <w:proofErr w:type="spellEnd"/>
+      <w:r>
+        <w:t xml:space="preserve">; sorgt dafür, </w:t>
+      </w:r>
+      <w:proofErr w:type="spellStart"/>
+      <w:r>
+        <w:t>das</w:t>
+      </w:r>
+      <w:proofErr w:type="spellEnd"/>
+      <w:r>
+        <w:t xml:space="preserve"> die Ausgänge (QA-QH) auch aktiviert sind </w:t>
       </w:r>
       <w:r>
         <w:sym w:font="Wingdings" w:char="F0E0"/>
       </w:r>
       <w:r>
-        <w:t xml:space="preserve"> muss mit GND verbunden sein, da LOW active</w:t>
-      </w:r>
+        <w:t xml:space="preserve"> muss mit GND verbunden sein, da LOW </w:t>
+      </w:r>
+      <w:proofErr w:type="spellStart"/>
+      <w:r>
+        <w:t>active</w:t>
+      </w:r>
+      <w:proofErr w:type="spellEnd"/>
     </w:p>
     <w:p>
       <w:pPr>
@@ -673,10 +743,26 @@
       </w:pPr>
       <w:r>
         <w:lastRenderedPageBreak/>
-        <w:t>SRCLK: Shift-clock Pin</w:t>
-      </w:r>
-      <w:r>
-        <w:t>; Sorgt dafür, dass die Daten vom Datenpin in das Register geladen werden; beim Wechseln von LOW zu HIGH an diesem Pin wird das aktuelle Bit aus dem Datenstrom in das Register geladen.</w:t>
+        <w:t>SRCLK: Shift-</w:t>
+      </w:r>
+      <w:proofErr w:type="spellStart"/>
+      <w:r>
+        <w:t>clock</w:t>
+      </w:r>
+      <w:proofErr w:type="spellEnd"/>
+      <w:r>
+        <w:t xml:space="preserve"> Pin</w:t>
+      </w:r>
+      <w:r>
+        <w:t xml:space="preserve">; Sorgt dafür, dass die Daten vom </w:t>
+      </w:r>
+      <w:proofErr w:type="spellStart"/>
+      <w:r>
+        <w:t>Datenpin</w:t>
+      </w:r>
+      <w:proofErr w:type="spellEnd"/>
+      <w:r>
+        <w:t xml:space="preserve"> in das Register geladen werden; beim Wechseln von LOW zu HIGH an diesem Pin wird das aktuelle Bit aus dem Datenstrom in das Register geladen.</w:t>
       </w:r>
     </w:p>
     <w:p>
@@ -688,10 +774,26 @@
         </w:numPr>
       </w:pPr>
       <w:r>
-        <w:t>RCLK: Store-clock Pin</w:t>
-      </w:r>
-      <w:r>
-        <w:t>; sorgt dafür, dass die 8 bit aus dem Register an die Ausgabepins geschickt werden</w:t>
+        <w:t>RCLK: Store-</w:t>
+      </w:r>
+      <w:proofErr w:type="spellStart"/>
+      <w:r>
+        <w:t>clock</w:t>
+      </w:r>
+      <w:proofErr w:type="spellEnd"/>
+      <w:r>
+        <w:t xml:space="preserve"> Pin</w:t>
+      </w:r>
+      <w:r>
+        <w:t xml:space="preserve">; sorgt dafür, dass die 8 </w:t>
+      </w:r>
+      <w:proofErr w:type="spellStart"/>
+      <w:r>
+        <w:t>bit</w:t>
+      </w:r>
+      <w:proofErr w:type="spellEnd"/>
+      <w:r>
+        <w:t xml:space="preserve"> aus dem Register an die Ausgabepins geschickt werden</w:t>
       </w:r>
       <w:r>
         <w:t xml:space="preserve"> (beim Wechs</w:t>
@@ -712,7 +814,15 @@
         </w:numPr>
       </w:pPr>
       <w:r>
-        <w:t>SRCLR: Master Reset (</w:t>
+        <w:t xml:space="preserve">SRCLR: Master </w:t>
+      </w:r>
+      <w:proofErr w:type="spellStart"/>
+      <w:r>
+        <w:t>Reset</w:t>
+      </w:r>
+      <w:proofErr w:type="spellEnd"/>
+      <w:r>
+        <w:t xml:space="preserve"> (</w:t>
       </w:r>
       <w:r>
         <w:t>LOW</w:t>
@@ -727,7 +837,15 @@
         <w:sym w:font="Wingdings" w:char="F0E0"/>
       </w:r>
       <w:r>
-        <w:t xml:space="preserve"> wollen wir nicht unbedingt, deswegen mit Vcc verbinden und nicht GND</w:t>
+        <w:t xml:space="preserve"> wollen wir nicht unbedingt, deswegen mit </w:t>
+      </w:r>
+      <w:proofErr w:type="spellStart"/>
+      <w:r>
+        <w:t>Vcc</w:t>
+      </w:r>
+      <w:proofErr w:type="spellEnd"/>
+      <w:r>
+        <w:t xml:space="preserve"> verbinden und nicht GND</w:t>
       </w:r>
     </w:p>
     <w:p>
@@ -881,7 +999,15 @@
         </w:numPr>
       </w:pPr>
       <w:r>
-        <w:t>Grüner Draht: Verbindung zwischen Store-clock Pin und Pin 4 des Arduino</w:t>
+        <w:t>Grüner Draht: Verbindung zwischen Store-</w:t>
+      </w:r>
+      <w:proofErr w:type="spellStart"/>
+      <w:r>
+        <w:t>clock</w:t>
+      </w:r>
+      <w:proofErr w:type="spellEnd"/>
+      <w:r>
+        <w:t xml:space="preserve"> Pin und Pin 4 des Arduino</w:t>
       </w:r>
     </w:p>
     <w:p>
@@ -893,7 +1019,23 @@
         </w:numPr>
       </w:pPr>
       <w:r>
-        <w:t>Rosa Draht: Verbindung zwischen Shift-clock Pin und und Pin 7 des Arduino</w:t>
+        <w:t>Rosa Draht: Verbindung zwischen Shift-</w:t>
+      </w:r>
+      <w:proofErr w:type="spellStart"/>
+      <w:r>
+        <w:t>clock</w:t>
+      </w:r>
+      <w:proofErr w:type="spellEnd"/>
+      <w:r>
+        <w:t xml:space="preserve"> Pin und </w:t>
+      </w:r>
+      <w:proofErr w:type="spellStart"/>
+      <w:r>
+        <w:t>und</w:t>
+      </w:r>
+      <w:proofErr w:type="spellEnd"/>
+      <w:r>
+        <w:t xml:space="preserve"> Pin 7 des Arduino</w:t>
       </w:r>
     </w:p>
     <w:p>
@@ -913,7 +1055,55 @@
         </w:numPr>
       </w:pPr>
       <w:r>
-        <w:t>Mit der shiftOut(dataPin, clockPin, bitOrder, value) Methode kann ein byte auf einmal ausgegeben werden</w:t>
+        <w:t xml:space="preserve">Mit der </w:t>
+      </w:r>
+      <w:proofErr w:type="spellStart"/>
+      <w:r>
+        <w:t>shiftOut</w:t>
+      </w:r>
+      <w:proofErr w:type="spellEnd"/>
+      <w:r>
+        <w:t>(</w:t>
+      </w:r>
+      <w:proofErr w:type="spellStart"/>
+      <w:r>
+        <w:t>dataPin</w:t>
+      </w:r>
+      <w:proofErr w:type="spellEnd"/>
+      <w:r>
+        <w:t xml:space="preserve">, </w:t>
+      </w:r>
+      <w:proofErr w:type="spellStart"/>
+      <w:r>
+        <w:t>clockPin</w:t>
+      </w:r>
+      <w:proofErr w:type="spellEnd"/>
+      <w:r>
+        <w:t xml:space="preserve">, </w:t>
+      </w:r>
+      <w:proofErr w:type="spellStart"/>
+      <w:r>
+        <w:t>bitOrder</w:t>
+      </w:r>
+      <w:proofErr w:type="spellEnd"/>
+      <w:r>
+        <w:t xml:space="preserve">, </w:t>
+      </w:r>
+      <w:proofErr w:type="spellStart"/>
+      <w:r>
+        <w:t>value</w:t>
+      </w:r>
+      <w:proofErr w:type="spellEnd"/>
+      <w:r>
+        <w:t xml:space="preserve">) Methode kann ein </w:t>
+      </w:r>
+      <w:proofErr w:type="spellStart"/>
+      <w:r>
+        <w:t>byte</w:t>
+      </w:r>
+      <w:proofErr w:type="spellEnd"/>
+      <w:r>
+        <w:t xml:space="preserve"> auf einmal ausgegeben werden</w:t>
       </w:r>
       <w:r>
         <w:t xml:space="preserve"> (kann aber auch manuell implementiert werden)</w:t>
@@ -927,8 +1117,21 @@
           <w:numId w:val="5"/>
         </w:numPr>
       </w:pPr>
-      <w:r>
-        <w:t>clockPin = shift-clock Pin</w:t>
+      <w:proofErr w:type="spellStart"/>
+      <w:r>
+        <w:t>clockPin</w:t>
+      </w:r>
+      <w:proofErr w:type="spellEnd"/>
+      <w:r>
+        <w:t xml:space="preserve"> = shift-</w:t>
+      </w:r>
+      <w:proofErr w:type="spellStart"/>
+      <w:r>
+        <w:t>clock</w:t>
+      </w:r>
+      <w:proofErr w:type="spellEnd"/>
+      <w:r>
+        <w:t xml:space="preserve"> Pin</w:t>
       </w:r>
     </w:p>
     <w:p>
@@ -939,8 +1142,13 @@
           <w:numId w:val="5"/>
         </w:numPr>
       </w:pPr>
-      <w:r>
-        <w:t>bitOrder: LSBFIRST oder MSBFIRST</w:t>
+      <w:proofErr w:type="spellStart"/>
+      <w:r>
+        <w:t>bitOrder</w:t>
+      </w:r>
+      <w:proofErr w:type="spellEnd"/>
+      <w:r>
+        <w:t>: LSBFIRST oder MSBFIRST</w:t>
       </w:r>
     </w:p>
     <w:p>
@@ -952,9 +1160,200 @@
         </w:numPr>
       </w:pPr>
       <w:r>
-        <w:t>da durch die delay() Methode der gesamte Code für eine bestimmte Zeit angehalten wird, habe ich mich für einen simplen Timer entschieden, um das Programm nicht zu blockieren</w:t>
-      </w:r>
-    </w:p>
+        <w:t xml:space="preserve">da durch die </w:t>
+      </w:r>
+      <w:proofErr w:type="spellStart"/>
+      <w:r>
+        <w:t>delay</w:t>
+      </w:r>
+      <w:proofErr w:type="spellEnd"/>
+      <w:r>
+        <w:t xml:space="preserve">() Methode der gesamte Code für eine bestimmte Zeit angehalten wird, habe ich mich für einen simplen </w:t>
+      </w:r>
+      <w:proofErr w:type="spellStart"/>
+      <w:r>
+        <w:t>Timer</w:t>
+      </w:r>
+      <w:proofErr w:type="spellEnd"/>
+      <w:r>
+        <w:t xml:space="preserve"> entschieden, um das Programm nicht zu blockieren</w:t>
+      </w:r>
+    </w:p>
+    <w:p>
+      <w:r>
+        <w:br w:type="page"/>
+      </w:r>
+    </w:p>
+    <w:p>
+      <w:pPr>
+        <w:pStyle w:val="berschrift1"/>
+      </w:pPr>
+      <w:r>
+        <w:lastRenderedPageBreak/>
+        <w:t xml:space="preserve">Aufgabe </w:t>
+      </w:r>
+      <w:r>
+        <w:t>3</w:t>
+      </w:r>
+      <w:r>
+        <w:t>:</w:t>
+      </w:r>
+      <w:r>
+        <w:t xml:space="preserve"> Reaktionsspiel</w:t>
+      </w:r>
+    </w:p>
+    <w:p>
+      <w:pPr>
+        <w:pStyle w:val="berschrift3"/>
+      </w:pPr>
+      <w:r>
+        <w:t>Vorgehen</w:t>
+      </w:r>
+    </w:p>
+    <w:p/>
+    <w:p>
+      <w:pPr>
+        <w:pStyle w:val="berschrift3"/>
+      </w:pPr>
+      <w:r>
+        <w:t>Schaltung</w:t>
+      </w:r>
+    </w:p>
+    <w:p>
+      <w:r>
+        <w:rPr>
+          <w:noProof/>
+        </w:rPr>
+        <w:drawing>
+          <wp:inline distT="0" distB="0" distL="0" distR="0" wp14:anchorId="07876FBA" wp14:editId="1EE9A643">
+            <wp:extent cx="5760720" cy="3893185"/>
+            <wp:effectExtent l="0" t="0" r="0" b="0"/>
+            <wp:docPr id="8" name="Grafik 8"/>
+            <wp:cNvGraphicFramePr>
+              <a:graphicFrameLocks xmlns:a="http://schemas.openxmlformats.org/drawingml/2006/main" noChangeAspect="1"/>
+            </wp:cNvGraphicFramePr>
+            <a:graphic xmlns:a="http://schemas.openxmlformats.org/drawingml/2006/main">
+              <a:graphicData uri="http://schemas.openxmlformats.org/drawingml/2006/picture">
+                <pic:pic xmlns:pic="http://schemas.openxmlformats.org/drawingml/2006/picture">
+                  <pic:nvPicPr>
+                    <pic:cNvPr id="1" name=""/>
+                    <pic:cNvPicPr/>
+                  </pic:nvPicPr>
+                  <pic:blipFill>
+                    <a:blip r:embed="rId14"/>
+                    <a:stretch>
+                      <a:fillRect/>
+                    </a:stretch>
+                  </pic:blipFill>
+                  <pic:spPr>
+                    <a:xfrm>
+                      <a:off x="0" y="0"/>
+                      <a:ext cx="5760720" cy="3893185"/>
+                    </a:xfrm>
+                    <a:prstGeom prst="rect">
+                      <a:avLst/>
+                    </a:prstGeom>
+                  </pic:spPr>
+                </pic:pic>
+              </a:graphicData>
+            </a:graphic>
+          </wp:inline>
+        </w:drawing>
+      </w:r>
+    </w:p>
+    <w:p>
+      <w:r>
+        <w:t>Bild von Umsetzung</w:t>
+      </w:r>
+    </w:p>
+    <w:p/>
+    <w:p>
+      <w:pPr>
+        <w:pStyle w:val="berschrift3"/>
+      </w:pPr>
+      <w:r>
+        <w:t>Code</w:t>
+      </w:r>
+    </w:p>
+    <w:p/>
+    <w:p>
+      <w:pPr>
+        <w:pStyle w:val="berschrift3"/>
+      </w:pPr>
+      <w:r>
+        <w:t>Links</w:t>
+      </w:r>
+    </w:p>
+    <w:p>
+      <w:pPr>
+        <w:pStyle w:val="Listenabsatz"/>
+        <w:numPr>
+          <w:ilvl w:val="0"/>
+          <w:numId w:val="18"/>
+        </w:numPr>
+      </w:pPr>
+      <w:r>
+        <w:t xml:space="preserve">Verwendete Library für LED Matrix: </w:t>
+      </w:r>
+      <w:hyperlink r:id="rId15" w:history="1">
+        <w:r>
+          <w:rPr>
+            <w:rStyle w:val="Hyperlink"/>
+          </w:rPr>
+          <w:t>https://github.com/adafruit/Adafruit_LED_Backpack</w:t>
+        </w:r>
+      </w:hyperlink>
+      <w:r>
+        <w:t xml:space="preserve"> </w:t>
+      </w:r>
+    </w:p>
+    <w:p>
+      <w:pPr>
+        <w:pStyle w:val="Listenabsatz"/>
+        <w:numPr>
+          <w:ilvl w:val="0"/>
+          <w:numId w:val="18"/>
+        </w:numPr>
+      </w:pPr>
+      <w:r>
+        <w:t xml:space="preserve">HT16K33 I2C Adresse herausfinden/ ändern: </w:t>
+      </w:r>
+      <w:hyperlink r:id="rId16" w:history="1">
+        <w:r>
+          <w:rPr>
+            <w:rStyle w:val="Hyperlink"/>
+          </w:rPr>
+          <w:t>https://learn.adafruit.com/adafruit-led-backpack/changing-i2c-address</w:t>
+        </w:r>
+      </w:hyperlink>
+      <w:r>
+        <w:t xml:space="preserve"> </w:t>
+      </w:r>
+    </w:p>
+    <w:p>
+      <w:pPr>
+        <w:pStyle w:val="Listenabsatz"/>
+        <w:numPr>
+          <w:ilvl w:val="0"/>
+          <w:numId w:val="18"/>
+        </w:numPr>
+      </w:pPr>
+      <w:r>
+        <w:t xml:space="preserve">LED Matrix Sprite Generator: </w:t>
+      </w:r>
+      <w:hyperlink r:id="rId17" w:history="1">
+        <w:r>
+          <w:rPr>
+            <w:rStyle w:val="Hyperlink"/>
+          </w:rPr>
+          <w:t>http://embed.plnkr.co/3VUsekP3jC5xwSIQDVHx</w:t>
+        </w:r>
+      </w:hyperlink>
+      <w:r>
+        <w:t xml:space="preserve"> </w:t>
+      </w:r>
+    </w:p>
+    <w:p/>
     <w:p/>
     <w:sectPr>
       <w:pgSz w:w="11906" w:h="16838"/>
@@ -2169,6 +2568,118 @@
     </w:lvl>
   </w:abstractNum>
   <w:abstractNum w:abstractNumId="11" w15:restartNumberingAfterBreak="0">
+    <w:nsid w:val="48F63F2C"/>
+    <w:multiLevelType w:val="hybridMultilevel"/>
+    <w:tmpl w:val="4400124E"/>
+    <w:lvl w:ilvl="0" w:tplc="4132AC4A">
+      <w:numFmt w:val="bullet"/>
+      <w:lvlText w:val="-"/>
+      <w:lvlJc w:val="left"/>
+      <w:pPr>
+        <w:ind w:left="720" w:hanging="360"/>
+      </w:pPr>
+      <w:rPr>
+        <w:rFonts w:ascii="Calibri" w:eastAsiaTheme="minorHAnsi" w:hAnsi="Calibri" w:cs="Calibri" w:hint="default"/>
+      </w:rPr>
+    </w:lvl>
+    <w:lvl w:ilvl="1" w:tplc="04070003" w:tentative="1">
+      <w:start w:val="1"/>
+      <w:numFmt w:val="bullet"/>
+      <w:lvlText w:val="o"/>
+      <w:lvlJc w:val="left"/>
+      <w:pPr>
+        <w:ind w:left="1440" w:hanging="360"/>
+      </w:pPr>
+      <w:rPr>
+        <w:rFonts w:ascii="Courier New" w:hAnsi="Courier New" w:cs="Courier New" w:hint="default"/>
+      </w:rPr>
+    </w:lvl>
+    <w:lvl w:ilvl="2" w:tplc="04070005" w:tentative="1">
+      <w:start w:val="1"/>
+      <w:numFmt w:val="bullet"/>
+      <w:lvlText w:val=""/>
+      <w:lvlJc w:val="left"/>
+      <w:pPr>
+        <w:ind w:left="2160" w:hanging="360"/>
+      </w:pPr>
+      <w:rPr>
+        <w:rFonts w:ascii="Wingdings" w:hAnsi="Wingdings" w:hint="default"/>
+      </w:rPr>
+    </w:lvl>
+    <w:lvl w:ilvl="3" w:tplc="04070001" w:tentative="1">
+      <w:start w:val="1"/>
+      <w:numFmt w:val="bullet"/>
+      <w:lvlText w:val=""/>
+      <w:lvlJc w:val="left"/>
+      <w:pPr>
+        <w:ind w:left="2880" w:hanging="360"/>
+      </w:pPr>
+      <w:rPr>
+        <w:rFonts w:ascii="Symbol" w:hAnsi="Symbol" w:hint="default"/>
+      </w:rPr>
+    </w:lvl>
+    <w:lvl w:ilvl="4" w:tplc="04070003" w:tentative="1">
+      <w:start w:val="1"/>
+      <w:numFmt w:val="bullet"/>
+      <w:lvlText w:val="o"/>
+      <w:lvlJc w:val="left"/>
+      <w:pPr>
+        <w:ind w:left="3600" w:hanging="360"/>
+      </w:pPr>
+      <w:rPr>
+        <w:rFonts w:ascii="Courier New" w:hAnsi="Courier New" w:cs="Courier New" w:hint="default"/>
+      </w:rPr>
+    </w:lvl>
+    <w:lvl w:ilvl="5" w:tplc="04070005" w:tentative="1">
+      <w:start w:val="1"/>
+      <w:numFmt w:val="bullet"/>
+      <w:lvlText w:val=""/>
+      <w:lvlJc w:val="left"/>
+      <w:pPr>
+        <w:ind w:left="4320" w:hanging="360"/>
+      </w:pPr>
+      <w:rPr>
+        <w:rFonts w:ascii="Wingdings" w:hAnsi="Wingdings" w:hint="default"/>
+      </w:rPr>
+    </w:lvl>
+    <w:lvl w:ilvl="6" w:tplc="04070001" w:tentative="1">
+      <w:start w:val="1"/>
+      <w:numFmt w:val="bullet"/>
+      <w:lvlText w:val=""/>
+      <w:lvlJc w:val="left"/>
+      <w:pPr>
+        <w:ind w:left="5040" w:hanging="360"/>
+      </w:pPr>
+      <w:rPr>
+        <w:rFonts w:ascii="Symbol" w:hAnsi="Symbol" w:hint="default"/>
+      </w:rPr>
+    </w:lvl>
+    <w:lvl w:ilvl="7" w:tplc="04070003" w:tentative="1">
+      <w:start w:val="1"/>
+      <w:numFmt w:val="bullet"/>
+      <w:lvlText w:val="o"/>
+      <w:lvlJc w:val="left"/>
+      <w:pPr>
+        <w:ind w:left="5760" w:hanging="360"/>
+      </w:pPr>
+      <w:rPr>
+        <w:rFonts w:ascii="Courier New" w:hAnsi="Courier New" w:cs="Courier New" w:hint="default"/>
+      </w:rPr>
+    </w:lvl>
+    <w:lvl w:ilvl="8" w:tplc="04070005" w:tentative="1">
+      <w:start w:val="1"/>
+      <w:numFmt w:val="bullet"/>
+      <w:lvlText w:val=""/>
+      <w:lvlJc w:val="left"/>
+      <w:pPr>
+        <w:ind w:left="6480" w:hanging="360"/>
+      </w:pPr>
+      <w:rPr>
+        <w:rFonts w:ascii="Wingdings" w:hAnsi="Wingdings" w:hint="default"/>
+      </w:rPr>
+    </w:lvl>
+  </w:abstractNum>
+  <w:abstractNum w:abstractNumId="12" w15:restartNumberingAfterBreak="0">
     <w:nsid w:val="497017E6"/>
     <w:multiLevelType w:val="hybridMultilevel"/>
     <w:tmpl w:val="EA10E7BA"/>
@@ -2281,7 +2792,7 @@
       </w:rPr>
     </w:lvl>
   </w:abstractNum>
-  <w:abstractNum w:abstractNumId="12" w15:restartNumberingAfterBreak="0">
+  <w:abstractNum w:abstractNumId="13" w15:restartNumberingAfterBreak="0">
     <w:nsid w:val="4A3F13F2"/>
     <w:multiLevelType w:val="hybridMultilevel"/>
     <w:tmpl w:val="A75E656C"/>
@@ -2394,7 +2905,120 @@
       </w:rPr>
     </w:lvl>
   </w:abstractNum>
-  <w:abstractNum w:abstractNumId="13" w15:restartNumberingAfterBreak="0">
+  <w:abstractNum w:abstractNumId="14" w15:restartNumberingAfterBreak="0">
+    <w:nsid w:val="5890513F"/>
+    <w:multiLevelType w:val="hybridMultilevel"/>
+    <w:tmpl w:val="4C12D808"/>
+    <w:lvl w:ilvl="0" w:tplc="04070001">
+      <w:start w:val="1"/>
+      <w:numFmt w:val="bullet"/>
+      <w:lvlText w:val=""/>
+      <w:lvlJc w:val="left"/>
+      <w:pPr>
+        <w:ind w:left="720" w:hanging="360"/>
+      </w:pPr>
+      <w:rPr>
+        <w:rFonts w:ascii="Symbol" w:hAnsi="Symbol" w:hint="default"/>
+      </w:rPr>
+    </w:lvl>
+    <w:lvl w:ilvl="1" w:tplc="04070003" w:tentative="1">
+      <w:start w:val="1"/>
+      <w:numFmt w:val="bullet"/>
+      <w:lvlText w:val="o"/>
+      <w:lvlJc w:val="left"/>
+      <w:pPr>
+        <w:ind w:left="1440" w:hanging="360"/>
+      </w:pPr>
+      <w:rPr>
+        <w:rFonts w:ascii="Courier New" w:hAnsi="Courier New" w:cs="Courier New" w:hint="default"/>
+      </w:rPr>
+    </w:lvl>
+    <w:lvl w:ilvl="2" w:tplc="04070005" w:tentative="1">
+      <w:start w:val="1"/>
+      <w:numFmt w:val="bullet"/>
+      <w:lvlText w:val=""/>
+      <w:lvlJc w:val="left"/>
+      <w:pPr>
+        <w:ind w:left="2160" w:hanging="360"/>
+      </w:pPr>
+      <w:rPr>
+        <w:rFonts w:ascii="Wingdings" w:hAnsi="Wingdings" w:hint="default"/>
+      </w:rPr>
+    </w:lvl>
+    <w:lvl w:ilvl="3" w:tplc="04070001" w:tentative="1">
+      <w:start w:val="1"/>
+      <w:numFmt w:val="bullet"/>
+      <w:lvlText w:val=""/>
+      <w:lvlJc w:val="left"/>
+      <w:pPr>
+        <w:ind w:left="2880" w:hanging="360"/>
+      </w:pPr>
+      <w:rPr>
+        <w:rFonts w:ascii="Symbol" w:hAnsi="Symbol" w:hint="default"/>
+      </w:rPr>
+    </w:lvl>
+    <w:lvl w:ilvl="4" w:tplc="04070003" w:tentative="1">
+      <w:start w:val="1"/>
+      <w:numFmt w:val="bullet"/>
+      <w:lvlText w:val="o"/>
+      <w:lvlJc w:val="left"/>
+      <w:pPr>
+        <w:ind w:left="3600" w:hanging="360"/>
+      </w:pPr>
+      <w:rPr>
+        <w:rFonts w:ascii="Courier New" w:hAnsi="Courier New" w:cs="Courier New" w:hint="default"/>
+      </w:rPr>
+    </w:lvl>
+    <w:lvl w:ilvl="5" w:tplc="04070005" w:tentative="1">
+      <w:start w:val="1"/>
+      <w:numFmt w:val="bullet"/>
+      <w:lvlText w:val=""/>
+      <w:lvlJc w:val="left"/>
+      <w:pPr>
+        <w:ind w:left="4320" w:hanging="360"/>
+      </w:pPr>
+      <w:rPr>
+        <w:rFonts w:ascii="Wingdings" w:hAnsi="Wingdings" w:hint="default"/>
+      </w:rPr>
+    </w:lvl>
+    <w:lvl w:ilvl="6" w:tplc="04070001" w:tentative="1">
+      <w:start w:val="1"/>
+      <w:numFmt w:val="bullet"/>
+      <w:lvlText w:val=""/>
+      <w:lvlJc w:val="left"/>
+      <w:pPr>
+        <w:ind w:left="5040" w:hanging="360"/>
+      </w:pPr>
+      <w:rPr>
+        <w:rFonts w:ascii="Symbol" w:hAnsi="Symbol" w:hint="default"/>
+      </w:rPr>
+    </w:lvl>
+    <w:lvl w:ilvl="7" w:tplc="04070003" w:tentative="1">
+      <w:start w:val="1"/>
+      <w:numFmt w:val="bullet"/>
+      <w:lvlText w:val="o"/>
+      <w:lvlJc w:val="left"/>
+      <w:pPr>
+        <w:ind w:left="5760" w:hanging="360"/>
+      </w:pPr>
+      <w:rPr>
+        <w:rFonts w:ascii="Courier New" w:hAnsi="Courier New" w:cs="Courier New" w:hint="default"/>
+      </w:rPr>
+    </w:lvl>
+    <w:lvl w:ilvl="8" w:tplc="04070005" w:tentative="1">
+      <w:start w:val="1"/>
+      <w:numFmt w:val="bullet"/>
+      <w:lvlText w:val=""/>
+      <w:lvlJc w:val="left"/>
+      <w:pPr>
+        <w:ind w:left="6480" w:hanging="360"/>
+      </w:pPr>
+      <w:rPr>
+        <w:rFonts w:ascii="Wingdings" w:hAnsi="Wingdings" w:hint="default"/>
+      </w:rPr>
+    </w:lvl>
+  </w:abstractNum>
+  <w:abstractNum w:abstractNumId="15" w15:restartNumberingAfterBreak="0">
     <w:nsid w:val="61844889"/>
     <w:multiLevelType w:val="hybridMultilevel"/>
     <w:tmpl w:val="ACE8C772"/>
@@ -2507,7 +3131,7 @@
       </w:rPr>
     </w:lvl>
   </w:abstractNum>
-  <w:abstractNum w:abstractNumId="14" w15:restartNumberingAfterBreak="0">
+  <w:abstractNum w:abstractNumId="16" w15:restartNumberingAfterBreak="0">
     <w:nsid w:val="6A9B0032"/>
     <w:multiLevelType w:val="hybridMultilevel"/>
     <w:tmpl w:val="B8F641A0"/>
@@ -2620,7 +3244,7 @@
       </w:rPr>
     </w:lvl>
   </w:abstractNum>
-  <w:abstractNum w:abstractNumId="15" w15:restartNumberingAfterBreak="0">
+  <w:abstractNum w:abstractNumId="17" w15:restartNumberingAfterBreak="0">
     <w:nsid w:val="714408B8"/>
     <w:multiLevelType w:val="hybridMultilevel"/>
     <w:tmpl w:val="33B05B74"/>
@@ -2733,7 +3357,7 @@
       </w:rPr>
     </w:lvl>
   </w:abstractNum>
-  <w:abstractNum w:abstractNumId="16" w15:restartNumberingAfterBreak="0">
+  <w:abstractNum w:abstractNumId="18" w15:restartNumberingAfterBreak="0">
     <w:nsid w:val="79B15AF4"/>
     <w:multiLevelType w:val="hybridMultilevel"/>
     <w:tmpl w:val="F7FE66A2"/>
@@ -2850,13 +3474,13 @@
     <w:abstractNumId w:val="6"/>
   </w:num>
   <w:num w:numId="2">
-    <w:abstractNumId w:val="12"/>
+    <w:abstractNumId w:val="13"/>
   </w:num>
   <w:num w:numId="3">
     <w:abstractNumId w:val="8"/>
   </w:num>
   <w:num w:numId="4">
-    <w:abstractNumId w:val="13"/>
+    <w:abstractNumId w:val="15"/>
   </w:num>
   <w:num w:numId="5">
     <w:abstractNumId w:val="10"/>
@@ -2871,7 +3495,7 @@
     <w:abstractNumId w:val="1"/>
   </w:num>
   <w:num w:numId="9">
-    <w:abstractNumId w:val="14"/>
+    <w:abstractNumId w:val="16"/>
   </w:num>
   <w:num w:numId="10">
     <w:abstractNumId w:val="7"/>
@@ -2880,13 +3504,13 @@
     <w:abstractNumId w:val="9"/>
   </w:num>
   <w:num w:numId="12">
-    <w:abstractNumId w:val="15"/>
+    <w:abstractNumId w:val="17"/>
   </w:num>
   <w:num w:numId="13">
     <w:abstractNumId w:val="5"/>
   </w:num>
   <w:num w:numId="14">
-    <w:abstractNumId w:val="11"/>
+    <w:abstractNumId w:val="12"/>
   </w:num>
   <w:num w:numId="15">
     <w:abstractNumId w:val="3"/>
@@ -2895,7 +3519,13 @@
     <w:abstractNumId w:val="2"/>
   </w:num>
   <w:num w:numId="17">
-    <w:abstractNumId w:val="16"/>
+    <w:abstractNumId w:val="18"/>
+  </w:num>
+  <w:num w:numId="18">
+    <w:abstractNumId w:val="14"/>
+  </w:num>
+  <w:num w:numId="19">
+    <w:abstractNumId w:val="11"/>
   </w:num>
 </w:numbering>
 </file>
@@ -3507,6 +4137,18 @@
       <w:shd w:val="clear" w:color="auto" w:fill="E1DFDD"/>
     </w:rPr>
   </w:style>
+  <w:style w:type="character" w:styleId="BesuchterLink">
+    <w:name w:val="FollowedHyperlink"/>
+    <w:basedOn w:val="Absatz-Standardschriftart"/>
+    <w:uiPriority w:val="99"/>
+    <w:semiHidden/>
+    <w:unhideWhenUsed/>
+    <w:rsid w:val="006C3DD7"/>
+    <w:rPr>
+      <w:color w:val="954F72" w:themeColor="followedHyperlink"/>
+      <w:u w:val="single"/>
+    </w:rPr>
+  </w:style>
 </w:styles>
 </file>
 

</xml_diff>